<commit_message>
modified:   flowstate.py 	modified:   issues to fix.md 	modified:   jiu_jitsu_functions.py 	modified:   jiujitsu app prompts.docx
</commit_message>
<xml_diff>
--- a/jiujitsu app prompts.docx
+++ b/jiujitsu app prompts.docx
@@ -4,31 +4,7 @@
   <w:body>
     <w:p>
       <w:r>
-        <w:t xml:space="preserve">Write me a set of python functions for a jiu-jitsu analysis and coaching app. I want to use the current version of this file called jiu-jitsu </w:t>
-      </w:r>
-      <w:proofErr w:type="gramStart"/>
-      <w:r>
-        <w:t>functions, but</w:t>
-      </w:r>
-      <w:proofErr w:type="gramEnd"/>
-      <w:r>
-        <w:t xml:space="preserve"> adjust the file contents based on this new prompt. I want the following </w:t>
-      </w:r>
-      <w:proofErr w:type="gramStart"/>
-      <w:r>
-        <w:t>top level</w:t>
-      </w:r>
-      <w:proofErr w:type="gramEnd"/>
-      <w:r>
-        <w:t xml:space="preserve"> functions, using the helper functions I have included in the genai.py, chatgpt.py, and movieai.py files. The </w:t>
-      </w:r>
-      <w:proofErr w:type="gramStart"/>
-      <w:r>
-        <w:t>top level</w:t>
-      </w:r>
-      <w:proofErr w:type="gramEnd"/>
-      <w:r>
-        <w:t xml:space="preserve"> functions I want are:</w:t>
+        <w:t>Write me a set of python functions for a jiu-jitsu analysis and coaching app. I want to use the current version of this file called jiu-jitsu functions, but adjust the file contents based on this new prompt. I want the following top level functions, using the helper functions I have included in the genai.py, chatgpt.py, and movieai.py files. The top level functions I want are:</w:t>
       </w:r>
     </w:p>
     <w:p>
@@ -77,13 +53,8 @@
         <w:t xml:space="preserve">Then I want call </w:t>
       </w:r>
       <w:proofErr w:type="spellStart"/>
-      <w:proofErr w:type="gramStart"/>
-      <w:r>
-        <w:t>genai.generate</w:t>
-      </w:r>
-      <w:proofErr w:type="gramEnd"/>
-      <w:r>
-        <w:t>_image_description</w:t>
+      <w:r>
+        <w:t>genai.generate_image_description</w:t>
       </w:r>
       <w:proofErr w:type="spellEnd"/>
       <w:r>
@@ -103,23 +74,7 @@
       </w:r>
       <w:proofErr w:type="spellEnd"/>
       <w:r>
-        <w:t>&gt;</w:t>
-      </w:r>
-      <w:proofErr w:type="gramStart"/>
-      <w:r>
-        <w:t>&gt;, and</w:t>
-      </w:r>
-      <w:proofErr w:type="gramEnd"/>
-      <w:r>
-        <w:t xml:space="preserve"> provide three options for the next immediate steps towards grappling moves that would work best for them given their current position. I want these steps to be listed in quick bullet format like ex: “1) &lt;&lt;step&gt;</w:t>
-      </w:r>
-      <w:proofErr w:type="gramStart"/>
-      <w:r>
-        <w:t>&gt; :</w:t>
-      </w:r>
-      <w:proofErr w:type="gramEnd"/>
-      <w:r>
-        <w:t xml:space="preserve"> towards &lt;&lt;move&gt;&gt;, 2) …” Base the recommendations on historical MMA and Jiu-jitsu match performance. I want you to also take special note of the following keywords for your image and recommendation analysis: &lt;&lt;keywords&gt;&gt;”</w:t>
+        <w:t>&gt;&gt;, and provide three options for the next immediate steps towards grappling moves that would work best for them given their current position. I want these steps to be listed in quick bullet format like ex: “1) &lt;&lt;step&gt;&gt; : towards &lt;&lt;move&gt;&gt;, 2) …” Base the recommendations on historical MMA and Jiu-jitsu match performance. I want you to also take special note of the following keywords for your image and recommendation analysis: &lt;&lt;keywords&gt;&gt;”</w:t>
       </w:r>
     </w:p>
     <w:p>
@@ -219,19 +174,11 @@
         </w:numPr>
       </w:pPr>
       <w:r>
-        <w:t xml:space="preserve">Then I want to call </w:t>
-      </w:r>
-      <w:proofErr w:type="gramStart"/>
-      <w:r>
-        <w:t xml:space="preserve">the  </w:t>
-      </w:r>
-      <w:proofErr w:type="spellStart"/>
-      <w:r>
-        <w:t>Genai.generate</w:t>
-      </w:r>
-      <w:proofErr w:type="gramEnd"/>
-      <w:r>
-        <w:t>_video_description</w:t>
+        <w:t xml:space="preserve">Then I want to call the  </w:t>
+      </w:r>
+      <w:proofErr w:type="spellStart"/>
+      <w:r>
+        <w:t>Genai.generate_video_description</w:t>
       </w:r>
       <w:proofErr w:type="spellEnd"/>
       <w:r>
@@ -259,15 +206,7 @@
       </w:r>
       <w:proofErr w:type="spellEnd"/>
       <w:r>
-        <w:t>&gt;</w:t>
-      </w:r>
-      <w:proofErr w:type="gramStart"/>
-      <w:r>
-        <w:t>&gt;, and</w:t>
-      </w:r>
-      <w:proofErr w:type="gramEnd"/>
-      <w:r>
-        <w:t xml:space="preserve"> provide an analysis of what went right or wrong during the match, along with some recommendations for the &lt;</w:t>
+        <w:t>&gt;&gt;, and provide an analysis of what went right or wrong during the match, along with some recommendations for the &lt;</w:t>
       </w:r>
       <w:proofErr w:type="spellStart"/>
       <w:r>
@@ -275,15 +214,7 @@
       </w:r>
       <w:proofErr w:type="spellEnd"/>
       <w:r>
-        <w:t xml:space="preserve">&gt; in their next match” I want these recommendations to be listed in a quick summary format. </w:t>
-      </w:r>
-      <w:proofErr w:type="gramStart"/>
-      <w:r>
-        <w:t>Base the recommendations</w:t>
-      </w:r>
-      <w:proofErr w:type="gramEnd"/>
-      <w:r>
-        <w:t xml:space="preserve"> on the athlete’s body type, jiu-jitsu guard situation, and historical MMA and Jiu-jitsu match performance. I want you to also take special note of the following keywords for your analysis: &lt;&lt;keywords&gt;&gt;”</w:t>
+        <w:t>&gt; in their next match” I want these recommendations to be listed in a quick summary format. Base the recommendations on the athlete’s body type, jiu-jitsu guard situation, and historical MMA and Jiu-jitsu match performance. I want you to also take special note of the following keywords for your analysis: &lt;&lt;keywords&gt;&gt;”</w:t>
       </w:r>
     </w:p>
     <w:p>
@@ -365,23 +296,7 @@
       </w:r>
       <w:proofErr w:type="spellEnd"/>
       <w:r>
-        <w:t xml:space="preserve">&gt; </w:t>
-      </w:r>
-      <w:proofErr w:type="gramStart"/>
-      <w:r>
-        <w:t>ruleset, and</w:t>
-      </w:r>
-      <w:proofErr w:type="gramEnd"/>
-      <w:r>
-        <w:t xml:space="preserve"> </w:t>
-      </w:r>
-      <w:proofErr w:type="gramStart"/>
-      <w:r>
-        <w:t>take into account</w:t>
-      </w:r>
-      <w:proofErr w:type="gramEnd"/>
-      <w:r>
-        <w:t xml:space="preserve"> that the athlete has the following ideas: &lt;</w:t>
+        <w:t>&gt; ruleset, and take into account that the athlete has the following ideas: &lt;</w:t>
       </w:r>
       <w:proofErr w:type="spellStart"/>
       <w:r>
@@ -488,15 +403,7 @@
       </w:r>
       <w:proofErr w:type="spellEnd"/>
       <w:r>
-        <w:t xml:space="preserve">&gt;. I want you to have a conversation with the user based on that information, and have the conversation focused </w:t>
-      </w:r>
-      <w:proofErr w:type="gramStart"/>
-      <w:r>
-        <w:t>around</w:t>
-      </w:r>
-      <w:proofErr w:type="gramEnd"/>
-      <w:r>
-        <w:t xml:space="preserve"> improving the user’s grappling and self-defense. I want the conversation to always have an upbeat and motivational conversational style.” </w:t>
+        <w:t xml:space="preserve">&gt;. I want you to have a conversation with the user based on that information, and have the conversation focused around improving the user’s grappling and self-defense. I want the conversation to always have an upbeat and motivational conversational style.” </w:t>
       </w:r>
     </w:p>
     <w:p>
@@ -625,15 +532,7 @@
       </w:r>
       <w:proofErr w:type="spellEnd"/>
       <w:r>
-        <w:t xml:space="preserve"> with </w:t>
-      </w:r>
-      <w:proofErr w:type="gramStart"/>
-      <w:r>
-        <w:t>all of</w:t>
-      </w:r>
-      <w:proofErr w:type="gramEnd"/>
-      <w:r>
-        <w:t xml:space="preserve"> those inputs and pass it the </w:t>
+        <w:t xml:space="preserve"> with all of those inputs and pass it the </w:t>
       </w:r>
       <w:proofErr w:type="spellStart"/>
       <w:r>
@@ -756,19 +655,11 @@
     <w:p>
       <w:proofErr w:type="spellStart"/>
       <w:r>
-        <w:t>Genai.generate_image_</w:t>
-      </w:r>
-      <w:proofErr w:type="gramStart"/>
-      <w:r>
-        <w:t>description</w:t>
-      </w:r>
-      <w:proofErr w:type="spellEnd"/>
-      <w:r>
-        <w:t>(</w:t>
-      </w:r>
-      <w:proofErr w:type="gramEnd"/>
-      <w:r>
-        <w:t>image, instructions)</w:t>
+        <w:t>Genai.generate_image_description</w:t>
+      </w:r>
+      <w:proofErr w:type="spellEnd"/>
+      <w:r>
+        <w:t>(image, instructions)</w:t>
       </w:r>
     </w:p>
     <w:p>
@@ -784,19 +675,11 @@
     <w:p>
       <w:proofErr w:type="spellStart"/>
       <w:r>
-        <w:t>Genai.generate_video_</w:t>
-      </w:r>
-      <w:proofErr w:type="gramStart"/>
-      <w:r>
-        <w:t>description</w:t>
-      </w:r>
-      <w:proofErr w:type="spellEnd"/>
-      <w:r>
-        <w:t>(</w:t>
-      </w:r>
-      <w:proofErr w:type="gramEnd"/>
-      <w:r>
-        <w:t>vide, max samples, instructions)</w:t>
+        <w:t>Genai.generate_video_description</w:t>
+      </w:r>
+      <w:proofErr w:type="spellEnd"/>
+      <w:r>
+        <w:t>(vide, max samples, instructions)</w:t>
       </w:r>
       <w:r>
         <w:br/>
@@ -812,15 +695,7 @@
       </w:r>
       <w:proofErr w:type="spellEnd"/>
       <w:r>
-        <w:t xml:space="preserve"> masters. I want </w:t>
-      </w:r>
-      <w:proofErr w:type="gramStart"/>
-      <w:r>
-        <w:t>a focus</w:t>
-      </w:r>
-      <w:proofErr w:type="gramEnd"/>
-      <w:r>
-        <w:t xml:space="preserve"> on both historical and modern jiujitsu. The list must include </w:t>
+        <w:t xml:space="preserve"> masters. I want a focus on both historical and modern jiujitsu. The list must include </w:t>
       </w:r>
       <w:proofErr w:type="spellStart"/>
       <w:r>
@@ -831,7 +706,6 @@
         <w:t xml:space="preserve">, </w:t>
       </w:r>
       <w:proofErr w:type="spellStart"/>
-      <w:proofErr w:type="gramStart"/>
       <w:r>
         <w:t>royce</w:t>
       </w:r>
@@ -844,7 +718,6 @@
         <w:t>renner</w:t>
       </w:r>
       <w:proofErr w:type="spellEnd"/>
-      <w:proofErr w:type="gramEnd"/>
       <w:r>
         <w:t xml:space="preserve">, </w:t>
       </w:r>
@@ -976,15 +849,7 @@
     <w:p/>
     <w:p>
       <w:r>
-        <w:t xml:space="preserve">Write me a front end for an app called Jiu-Jitsu Genie. This app will have python based </w:t>
-      </w:r>
-      <w:proofErr w:type="gramStart"/>
-      <w:r>
-        <w:t>functions, but</w:t>
-      </w:r>
-      <w:proofErr w:type="gramEnd"/>
-      <w:r>
-        <w:t xml:space="preserve"> does not overall need to be in python. I recommend </w:t>
+        <w:t xml:space="preserve">Write me a front end for an app called Jiu-Jitsu Genie. This app will have python based functions, but does not overall need to be in python. I recommend </w:t>
       </w:r>
       <w:proofErr w:type="spellStart"/>
       <w:r>
@@ -992,60 +857,12 @@
       </w:r>
       <w:proofErr w:type="spellEnd"/>
       <w:r>
-        <w:t xml:space="preserve"> because it is easy to </w:t>
-      </w:r>
-      <w:proofErr w:type="gramStart"/>
-      <w:r>
-        <w:t>deploy, but</w:t>
-      </w:r>
-      <w:proofErr w:type="gramEnd"/>
-      <w:r>
-        <w:t xml:space="preserve"> do whatever is easiest to display </w:t>
-      </w:r>
-      <w:proofErr w:type="gramStart"/>
-      <w:r>
-        <w:t>mermaid based</w:t>
-      </w:r>
-      <w:proofErr w:type="gramEnd"/>
-      <w:r>
-        <w:t xml:space="preserve"> flow charts. This app will use the helper functions I have included in the jiu-jitsu </w:t>
-      </w:r>
-      <w:proofErr w:type="gramStart"/>
-      <w:r>
-        <w:t>functions.py,  genai.py</w:t>
-      </w:r>
-      <w:proofErr w:type="gramEnd"/>
-      <w:r>
-        <w:t>, chatgpt.py, and movieai.py files. It will also use the master list located in masters.txt</w:t>
-      </w:r>
-    </w:p>
-    <w:p>
-      <w:r>
-        <w:t xml:space="preserve">I want this app to have a nice black and white GUI. I want the </w:t>
-      </w:r>
-      <w:proofErr w:type="gramStart"/>
-      <w:r>
-        <w:t>left hand</w:t>
-      </w:r>
-      <w:proofErr w:type="gramEnd"/>
-      <w:r>
-        <w:t xml:space="preserve"> side to have a selection bar which allows the user to choose between </w:t>
-      </w:r>
-      <w:proofErr w:type="gramStart"/>
-      <w:r>
-        <w:t>a number of</w:t>
-      </w:r>
-      <w:proofErr w:type="gramEnd"/>
-      <w:r>
-        <w:t xml:space="preserve"> functions that will be described in detail later. Across </w:t>
-      </w:r>
-      <w:proofErr w:type="gramStart"/>
-      <w:r>
-        <w:t>all of</w:t>
-      </w:r>
-      <w:proofErr w:type="gramEnd"/>
-      <w:r>
-        <w:t xml:space="preserve"> the functions, I want to have state variables which persist. Those variables are called “</w:t>
+        <w:t xml:space="preserve"> because it is easy to deploy, but do whatever is easiest to display mermaid based flow charts. This app will use the helper functions I have included in the jiu-jitsu functions.py,  genai.py, chatgpt.py, and movieai.py files. It will also use the master list located in masters.txt</w:t>
+      </w:r>
+    </w:p>
+    <w:p>
+      <w:r>
+        <w:t>I want this app to have a nice black and white GUI. I want the left hand side to have a selection bar which allows the user to choose between a number of functions that will be described in detail later. Across all of the functions, I want to have state variables which persist. Those variables are called “</w:t>
       </w:r>
       <w:proofErr w:type="spellStart"/>
       <w:r>
@@ -1125,15 +942,7 @@
         </w:numPr>
       </w:pPr>
       <w:r>
-        <w:t xml:space="preserve">I want the app to have a function which is called “Position Image Recommendations”. This function </w:t>
-      </w:r>
-      <w:proofErr w:type="gramStart"/>
-      <w:r>
-        <w:t>have</w:t>
-      </w:r>
-      <w:proofErr w:type="gramEnd"/>
-      <w:r>
-        <w:t xml:space="preserve"> an input where the user can upload an image. If they don’t upload an image format, throw an error and request that they submit an image; the resultant file location will be called </w:t>
+        <w:t xml:space="preserve">I want the app to have a function which is called “Position Image Recommendations”. This function have an input where the user can upload an image. If they don’t upload an image format, throw an error and request that they submit an image; the resultant file location will be called </w:t>
       </w:r>
       <w:proofErr w:type="spellStart"/>
       <w:r>
@@ -1165,18 +974,13 @@
       </w:r>
       <w:proofErr w:type="spellStart"/>
       <w:r>
-        <w:t>get_</w:t>
-      </w:r>
-      <w:proofErr w:type="gramStart"/>
-      <w:r>
-        <w:t>attributes</w:t>
+        <w:t>get_attributes</w:t>
       </w:r>
       <w:proofErr w:type="spellEnd"/>
       <w:r>
         <w:t>(</w:t>
       </w:r>
       <w:proofErr w:type="spellStart"/>
-      <w:proofErr w:type="gramEnd"/>
       <w:r>
         <w:t>image_location</w:t>
       </w:r>
@@ -1194,18 +998,13 @@
       </w:r>
       <w:proofErr w:type="spellStart"/>
       <w:r>
-        <w:t>generate_grappling_</w:t>
-      </w:r>
-      <w:proofErr w:type="gramStart"/>
-      <w:r>
-        <w:t>plan</w:t>
+        <w:t>generate_grappling_plan</w:t>
       </w:r>
       <w:proofErr w:type="spellEnd"/>
       <w:r>
         <w:t>(</w:t>
       </w:r>
       <w:proofErr w:type="spellStart"/>
-      <w:proofErr w:type="gramEnd"/>
       <w:r>
         <w:t>image_location</w:t>
       </w:r>
@@ -1254,23 +1053,7 @@
         </w:numPr>
       </w:pPr>
       <w:r>
-        <w:t xml:space="preserve">I want the app to have a function called “master talk”. This function will have a </w:t>
-      </w:r>
-      <w:proofErr w:type="gramStart"/>
-      <w:r>
-        <w:t>drop down</w:t>
-      </w:r>
-      <w:proofErr w:type="gramEnd"/>
-      <w:r>
-        <w:t xml:space="preserve"> menu, where the user can select one of fifteen top jiujitsu </w:t>
-      </w:r>
-      <w:proofErr w:type="gramStart"/>
-      <w:r>
-        <w:t>masters</w:t>
-      </w:r>
-      <w:proofErr w:type="gramEnd"/>
-      <w:r>
-        <w:t xml:space="preserve"> from a list and assign that result to a variable called </w:t>
+        <w:t xml:space="preserve">I want the app to have a function called “master talk”. This function will have a drop down menu, where the user can select one of fifteen top jiujitsu masters from a list and assign that result to a variable called </w:t>
       </w:r>
       <w:proofErr w:type="spellStart"/>
       <w:r>
@@ -1278,23 +1061,7 @@
       </w:r>
       <w:proofErr w:type="spellEnd"/>
       <w:r>
-        <w:t xml:space="preserve">. The </w:t>
-      </w:r>
-      <w:proofErr w:type="gramStart"/>
-      <w:r>
-        <w:t>masters</w:t>
-      </w:r>
-      <w:proofErr w:type="gramEnd"/>
-      <w:r>
-        <w:t xml:space="preserve"> to be included </w:t>
-      </w:r>
-      <w:proofErr w:type="gramStart"/>
-      <w:r>
-        <w:t>are located in</w:t>
-      </w:r>
-      <w:proofErr w:type="gramEnd"/>
-      <w:r>
-        <w:t xml:space="preserve"> a file: masters.txt. I want there to be a conversation flow that scrolls with a text box at the bottom of the page for inputs. Then instantiate a variable called “instructions” with the following text: “you are the jiu-jitsu master &lt;</w:t>
+        <w:t>. The masters to be included are located in a file: masters.txt. I want there to be a conversation flow that scrolls with a text box at the bottom of the page for inputs. Then instantiate a variable called “instructions” with the following text: “you are the jiu-jitsu master &lt;</w:t>
       </w:r>
       <w:proofErr w:type="spellStart"/>
       <w:r>
@@ -1302,23 +1069,7 @@
       </w:r>
       <w:proofErr w:type="spellEnd"/>
       <w:r>
-        <w:t xml:space="preserve">&gt;. Have a conversation </w:t>
-      </w:r>
-      <w:proofErr w:type="gramStart"/>
-      <w:r>
-        <w:t>to</w:t>
-      </w:r>
-      <w:proofErr w:type="gramEnd"/>
-      <w:r>
-        <w:t xml:space="preserve"> me as this master and provide me troubleshooting help on my jiu-jitsu based on your fundamental principles of jiujitsu and notable </w:t>
-      </w:r>
-      <w:proofErr w:type="gramStart"/>
-      <w:r>
-        <w:t>successes.”.</w:t>
-      </w:r>
-      <w:proofErr w:type="gramEnd"/>
-      <w:r>
-        <w:t xml:space="preserve"> Create a variable called “prompt” and instantiate it with: “start a conversation to help me with my jiu-jitsu”. Then call </w:t>
+        <w:t xml:space="preserve">&gt;. Have a conversation to me as this master and provide me troubleshooting help on my jiu-jitsu based on your fundamental principles of jiujitsu and notable successes.”. Create a variable called “prompt” and instantiate it with: “start a conversation to help me with my jiu-jitsu”. Then call </w:t>
       </w:r>
       <w:proofErr w:type="spellStart"/>
       <w:r>
@@ -1445,180 +1196,149 @@
       </w:r>
       <w:proofErr w:type="spellStart"/>
       <w:r>
-        <w:t>get_</w:t>
-      </w:r>
-      <w:proofErr w:type="gramStart"/>
+        <w:t>get_atrributes</w:t>
+      </w:r>
+      <w:proofErr w:type="spellEnd"/>
+      <w:r>
+        <w:t>(</w:t>
+      </w:r>
+      <w:proofErr w:type="spellStart"/>
+      <w:r>
+        <w:t>current_image</w:t>
+      </w:r>
+      <w:proofErr w:type="spellEnd"/>
+      <w:r>
+        <w:t xml:space="preserve">, </w:t>
+      </w:r>
+      <w:proofErr w:type="spellStart"/>
+      <w:r>
+        <w:t>position_variable</w:t>
+      </w:r>
+      <w:proofErr w:type="spellEnd"/>
+      <w:r>
+        <w:t>) and store the results in a variable called ”</w:t>
+      </w:r>
+      <w:proofErr w:type="spellStart"/>
       <w:r>
         <w:t>atrributes</w:t>
       </w:r>
       <w:proofErr w:type="spellEnd"/>
       <w:r>
+        <w:t xml:space="preserve">”. I want another dropdown box for “rules” with options:  “Unified MMA” or “IBJJF”. When </w:t>
+      </w:r>
+      <w:proofErr w:type="spellStart"/>
+      <w:r>
+        <w:t>mma</w:t>
+      </w:r>
+      <w:proofErr w:type="spellEnd"/>
+      <w:r>
+        <w:t xml:space="preserve"> is selected, I want to make a </w:t>
+      </w:r>
+      <w:proofErr w:type="spellStart"/>
+      <w:r>
+        <w:t>boolean</w:t>
+      </w:r>
+      <w:proofErr w:type="spellEnd"/>
+      <w:r>
+        <w:t xml:space="preserve"> variable </w:t>
+      </w:r>
+      <w:proofErr w:type="spellStart"/>
+      <w:r>
+        <w:t>isMMA</w:t>
+      </w:r>
+      <w:proofErr w:type="spellEnd"/>
+      <w:r>
+        <w:t xml:space="preserve"> =true. If not, </w:t>
+      </w:r>
+      <w:proofErr w:type="spellStart"/>
+      <w:r>
+        <w:t>isMMA</w:t>
+      </w:r>
+      <w:proofErr w:type="spellEnd"/>
+      <w:r>
+        <w:t xml:space="preserve"> = false. Finally, I want a text field box titled “Ideas” and have it pull into a string called “ideas.”  Then I want to call </w:t>
+      </w:r>
+      <w:proofErr w:type="spellStart"/>
+      <w:r>
+        <w:t>generate_flow_chart</w:t>
+      </w:r>
+      <w:proofErr w:type="spellEnd"/>
+      <w:r>
+        <w:t xml:space="preserve">(attributes, </w:t>
+      </w:r>
+      <w:proofErr w:type="spellStart"/>
+      <w:r>
+        <w:t>position_variable</w:t>
+      </w:r>
+      <w:proofErr w:type="spellEnd"/>
+      <w:r>
+        <w:t xml:space="preserve">, </w:t>
+      </w:r>
+      <w:proofErr w:type="spellStart"/>
+      <w:r>
+        <w:t>isMMA</w:t>
+      </w:r>
+      <w:proofErr w:type="spellEnd"/>
+      <w:r>
+        <w:t xml:space="preserve">, ideas) and put the resultant mermaid flow chart into a global variable called </w:t>
+      </w:r>
+      <w:proofErr w:type="spellStart"/>
+      <w:r>
+        <w:t>current_flowchart</w:t>
+      </w:r>
+      <w:proofErr w:type="spellEnd"/>
+      <w:r>
+        <w:t xml:space="preserve">. Then call </w:t>
+      </w:r>
+      <w:proofErr w:type="spellStart"/>
+      <w:r>
+        <w:t>display_graph</w:t>
+      </w:r>
+      <w:proofErr w:type="spellEnd"/>
+      <w:r>
         <w:t>(</w:t>
       </w:r>
       <w:proofErr w:type="spellStart"/>
-      <w:proofErr w:type="gramEnd"/>
-      <w:r>
-        <w:t>current_image</w:t>
-      </w:r>
-      <w:proofErr w:type="spellEnd"/>
-      <w:r>
-        <w:t xml:space="preserve">, </w:t>
-      </w:r>
-      <w:proofErr w:type="spellStart"/>
-      <w:r>
-        <w:t>position_variable</w:t>
-      </w:r>
-      <w:proofErr w:type="spellEnd"/>
-      <w:r>
-        <w:t xml:space="preserve">) and store the results in a variable </w:t>
-      </w:r>
-      <w:proofErr w:type="gramStart"/>
-      <w:r>
-        <w:t>called ”</w:t>
-      </w:r>
-      <w:proofErr w:type="spellStart"/>
-      <w:r>
-        <w:t>atrributes</w:t>
-      </w:r>
-      <w:proofErr w:type="spellEnd"/>
-      <w:proofErr w:type="gramEnd"/>
-      <w:r>
-        <w:t>”. I want another dropdown box for “rules” with options</w:t>
-      </w:r>
-      <w:proofErr w:type="gramStart"/>
-      <w:r>
-        <w:t>:  “</w:t>
-      </w:r>
-      <w:proofErr w:type="gramEnd"/>
-      <w:r>
-        <w:t xml:space="preserve">Unified MMA” or “IBJJF”. When </w:t>
-      </w:r>
-      <w:proofErr w:type="spellStart"/>
-      <w:r>
-        <w:t>mma</w:t>
-      </w:r>
-      <w:proofErr w:type="spellEnd"/>
-      <w:r>
-        <w:t xml:space="preserve"> is selected, I want to make a </w:t>
-      </w:r>
-      <w:proofErr w:type="spellStart"/>
-      <w:r>
-        <w:t>boolean</w:t>
-      </w:r>
-      <w:proofErr w:type="spellEnd"/>
-      <w:r>
-        <w:t xml:space="preserve"> variable </w:t>
-      </w:r>
-      <w:proofErr w:type="spellStart"/>
-      <w:r>
-        <w:t>isMMA</w:t>
-      </w:r>
-      <w:proofErr w:type="spellEnd"/>
-      <w:r>
-        <w:t xml:space="preserve"> =true. If not, </w:t>
-      </w:r>
-      <w:proofErr w:type="spellStart"/>
-      <w:r>
-        <w:t>isMMA</w:t>
-      </w:r>
-      <w:proofErr w:type="spellEnd"/>
-      <w:r>
-        <w:t xml:space="preserve"> = false. Finally, I want a text field box titled “Ideas” and have it pull into a string called “ideas.”  Then I want to call </w:t>
-      </w:r>
-      <w:proofErr w:type="spellStart"/>
-      <w:r>
-        <w:t>generate_flow_</w:t>
-      </w:r>
-      <w:proofErr w:type="gramStart"/>
-      <w:r>
-        <w:t>chart</w:t>
+      <w:r>
+        <w:t>current_flowchart</w:t>
+      </w:r>
+      <w:proofErr w:type="spellEnd"/>
+      <w:r>
+        <w:t xml:space="preserve">) in a way which would allow </w:t>
+      </w:r>
+      <w:proofErr w:type="spellStart"/>
+      <w:r>
+        <w:t>uaers</w:t>
+      </w:r>
+      <w:proofErr w:type="spellEnd"/>
+      <w:r>
+        <w:t xml:space="preserve"> to best zoom in and out on the flowchart. Below the graph, put a text box that allows the user to “choose a next move”. The results will be put into a string called “</w:t>
+      </w:r>
+      <w:proofErr w:type="spellStart"/>
+      <w:r>
+        <w:t>chosen_next</w:t>
+      </w:r>
+      <w:proofErr w:type="spellEnd"/>
+      <w:r>
+        <w:t xml:space="preserve">”. There will be a button that says “Flow” and when pressed it will search for the </w:t>
+      </w:r>
+      <w:proofErr w:type="spellStart"/>
+      <w:r>
+        <w:t>chosen_next</w:t>
+      </w:r>
+      <w:proofErr w:type="spellEnd"/>
+      <w:r>
+        <w:t xml:space="preserve"> move in the flowchart as a node or a line. If not present, it will throw a jiujitsu inspired error to the user. If it is, it will call </w:t>
+      </w:r>
+      <w:proofErr w:type="spellStart"/>
+      <w:r>
+        <w:t>next_move</w:t>
       </w:r>
       <w:proofErr w:type="spellEnd"/>
       <w:r>
         <w:t>(</w:t>
       </w:r>
-      <w:proofErr w:type="gramEnd"/>
-      <w:r>
-        <w:t xml:space="preserve">attributes, </w:t>
-      </w:r>
-      <w:proofErr w:type="spellStart"/>
-      <w:r>
-        <w:t>position_variable</w:t>
-      </w:r>
-      <w:proofErr w:type="spellEnd"/>
-      <w:r>
-        <w:t xml:space="preserve">, </w:t>
-      </w:r>
-      <w:proofErr w:type="spellStart"/>
-      <w:r>
-        <w:t>isMMA</w:t>
-      </w:r>
-      <w:proofErr w:type="spellEnd"/>
-      <w:r>
-        <w:t xml:space="preserve">, ideas) and put the resultant mermaid flow chart into a global variable called </w:t>
-      </w:r>
-      <w:proofErr w:type="spellStart"/>
-      <w:r>
-        <w:t>current_flowchart</w:t>
-      </w:r>
-      <w:proofErr w:type="spellEnd"/>
-      <w:r>
-        <w:t xml:space="preserve">. Then call </w:t>
-      </w:r>
-      <w:proofErr w:type="spellStart"/>
-      <w:r>
-        <w:t>display_graph</w:t>
-      </w:r>
-      <w:proofErr w:type="spellEnd"/>
-      <w:r>
-        <w:t>(</w:t>
-      </w:r>
-      <w:proofErr w:type="spellStart"/>
-      <w:r>
-        <w:t>current_flowchart</w:t>
-      </w:r>
-      <w:proofErr w:type="spellEnd"/>
-      <w:r>
-        <w:t xml:space="preserve">) in a way which would allow </w:t>
-      </w:r>
-      <w:proofErr w:type="spellStart"/>
-      <w:r>
-        <w:t>uaers</w:t>
-      </w:r>
-      <w:proofErr w:type="spellEnd"/>
-      <w:r>
-        <w:t xml:space="preserve"> to best zoom in and out on the flowchart. Below the graph, put a text box that allows the user to “choose a next move”. The results will be put into a string called “</w:t>
-      </w:r>
-      <w:proofErr w:type="spellStart"/>
-      <w:r>
-        <w:t>chosen_next</w:t>
-      </w:r>
-      <w:proofErr w:type="spellEnd"/>
-      <w:r>
-        <w:t xml:space="preserve">”. There will be a button that says “Flow” and when pressed it will search for the </w:t>
-      </w:r>
-      <w:proofErr w:type="spellStart"/>
-      <w:r>
-        <w:t>chosen_next</w:t>
-      </w:r>
-      <w:proofErr w:type="spellEnd"/>
-      <w:r>
-        <w:t xml:space="preserve"> move in the flowchart as a node or a line. If not present, it will throw a jiujitsu inspired error to the user. If it is, it will call </w:t>
-      </w:r>
-      <w:proofErr w:type="spellStart"/>
-      <w:r>
-        <w:t>next_</w:t>
-      </w:r>
-      <w:proofErr w:type="gramStart"/>
-      <w:r>
-        <w:t>move</w:t>
-      </w:r>
-      <w:proofErr w:type="spellEnd"/>
-      <w:r>
-        <w:t>(</w:t>
-      </w:r>
-      <w:proofErr w:type="spellStart"/>
-      <w:proofErr w:type="gramEnd"/>
+      <w:proofErr w:type="spellStart"/>
       <w:r>
         <w:t>current_flowchart</w:t>
       </w:r>
@@ -1672,19 +1392,11 @@
       </w:r>
       <w:proofErr w:type="spellStart"/>
       <w:r>
-        <w:t>Display_</w:t>
-      </w:r>
-      <w:proofErr w:type="gramStart"/>
-      <w:r>
-        <w:t>graph</w:t>
-      </w:r>
-      <w:proofErr w:type="spellEnd"/>
-      <w:r>
-        <w:t>(</w:t>
-      </w:r>
-      <w:proofErr w:type="gramEnd"/>
-      <w:r>
-        <w:t>current flowchart)</w:t>
+        <w:t>Display_graph</w:t>
+      </w:r>
+      <w:proofErr w:type="spellEnd"/>
+      <w:r>
+        <w:t>(current flowchart)</w:t>
       </w:r>
     </w:p>
     <w:p>
@@ -1695,15 +1407,7 @@
         </w:numPr>
       </w:pPr>
       <w:r>
-        <w:t xml:space="preserve">A function called “Video Match analysis.” Using FFMPEG </w:t>
-      </w:r>
-      <w:proofErr w:type="gramStart"/>
-      <w:r>
-        <w:t>and  movieai.py</w:t>
-      </w:r>
-      <w:proofErr w:type="gramEnd"/>
-      <w:r>
-        <w:t xml:space="preserve"> functions. When the user uploads a video, store it in the </w:t>
+        <w:t xml:space="preserve">A function called “Video Match analysis.” Using FFMPEG and  movieai.py functions. When the user uploads a video, store it in the </w:t>
       </w:r>
       <w:proofErr w:type="spellStart"/>
       <w:r>
@@ -1711,74 +1415,1554 @@
       </w:r>
       <w:proofErr w:type="spellEnd"/>
       <w:r>
+        <w:t xml:space="preserve"> variable  and display the video in the window. Then if no image has been uploaded, choose a single frame from the beginning of the video spin that off into the </w:t>
+      </w:r>
+      <w:proofErr w:type="spellStart"/>
+      <w:r>
+        <w:t>current_image</w:t>
+      </w:r>
+      <w:proofErr w:type="spellEnd"/>
+      <w:r>
+        <w:t xml:space="preserve"> variable. Then call </w:t>
+      </w:r>
+      <w:proofErr w:type="spellStart"/>
+      <w:r>
+        <w:t>get_attributes</w:t>
+      </w:r>
+      <w:proofErr w:type="spellEnd"/>
+      <w:r>
+        <w:t xml:space="preserve"> and store the results in the global variable </w:t>
+      </w:r>
+      <w:proofErr w:type="spellStart"/>
+      <w:r>
+        <w:t>current_attributes</w:t>
+      </w:r>
+      <w:proofErr w:type="spellEnd"/>
+      <w:r>
+        <w:t xml:space="preserve">. Take a selection of images from the video where the number of images is the length of the video in seconds divided by 3. Store them in a </w:t>
+      </w:r>
+      <w:proofErr w:type="spellStart"/>
+      <w:r>
+        <w:t>dataframe</w:t>
+      </w:r>
+      <w:proofErr w:type="spellEnd"/>
+      <w:r>
+        <w:t xml:space="preserve"> and then call </w:t>
+      </w:r>
+      <w:proofErr w:type="spellStart"/>
+      <w:r>
+        <w:t>generate_image_description</w:t>
+      </w:r>
+      <w:proofErr w:type="spellEnd"/>
+      <w:r>
+        <w:t xml:space="preserve"> for every image based on the jiujitsu master chosen. If none is chosen yet, choose john Danaher. Then  display the results in bullet point format.  Below the video.</w:t>
+      </w:r>
+    </w:p>
+    <w:p>
+      <w:r>
+        <w:t xml:space="preserve">I want to add a function in jiu-jitsu functions called adversarial game plan. This will pass the </w:t>
+      </w:r>
+      <w:proofErr w:type="spellStart"/>
+      <w:r>
+        <w:t>openai</w:t>
+      </w:r>
+      <w:proofErr w:type="spellEnd"/>
+      <w:r>
         <w:t xml:space="preserve"> </w:t>
       </w:r>
-      <w:proofErr w:type="gramStart"/>
-      <w:r>
-        <w:t>variable  and</w:t>
-      </w:r>
-      <w:proofErr w:type="gramEnd"/>
-      <w:r>
-        <w:t xml:space="preserve"> display the video in the window. Then if no image has been uploaded, choose a single frame from the beginning of the video spin that off into the </w:t>
-      </w:r>
-      <w:proofErr w:type="spellStart"/>
-      <w:r>
-        <w:t>current_image</w:t>
-      </w:r>
-      <w:proofErr w:type="spellEnd"/>
-      <w:r>
-        <w:t xml:space="preserve"> variable. Then call </w:t>
-      </w:r>
-      <w:proofErr w:type="spellStart"/>
-      <w:r>
-        <w:t>get_attributes</w:t>
-      </w:r>
-      <w:proofErr w:type="spellEnd"/>
-      <w:r>
-        <w:t xml:space="preserve"> and store the results in the global variable </w:t>
-      </w:r>
-      <w:proofErr w:type="spellStart"/>
-      <w:r>
-        <w:t>current_attributes</w:t>
-      </w:r>
-      <w:proofErr w:type="spellEnd"/>
-      <w:r>
-        <w:t xml:space="preserve">. Take a selection of images from the video where the number of images is the length of the video in seconds divided by 3. Store them in a </w:t>
-      </w:r>
-      <w:proofErr w:type="spellStart"/>
-      <w:r>
-        <w:t>dataframe</w:t>
-      </w:r>
-      <w:proofErr w:type="spellEnd"/>
-      <w:r>
-        <w:t xml:space="preserve"> and then call </w:t>
-      </w:r>
-      <w:proofErr w:type="spellStart"/>
-      <w:r>
-        <w:t>generate_image_description</w:t>
-      </w:r>
-      <w:proofErr w:type="spellEnd"/>
-      <w:r>
-        <w:t xml:space="preserve"> for every image based on the jiujitsu master chosen. If none is chosen yet, choose john Danaher. </w:t>
-      </w:r>
-      <w:proofErr w:type="gramStart"/>
-      <w:r>
-        <w:t>Then  display</w:t>
-      </w:r>
-      <w:proofErr w:type="gramEnd"/>
-      <w:r>
-        <w:t xml:space="preserve"> the results in bullet point format.  Below </w:t>
-      </w:r>
-      <w:proofErr w:type="gramStart"/>
-      <w:r>
-        <w:t>the</w:t>
-      </w:r>
-      <w:proofErr w:type="gramEnd"/>
-      <w:r>
-        <w:t xml:space="preserve"> video.</w:t>
+      <w:proofErr w:type="spellStart"/>
+      <w:r>
+        <w:t>api</w:t>
+      </w:r>
+      <w:proofErr w:type="spellEnd"/>
+      <w:r>
+        <w:t xml:space="preserve"> either the text, the flow chart, or both to the </w:t>
+      </w:r>
+      <w:proofErr w:type="spellStart"/>
+      <w:r>
+        <w:t>chatGPT</w:t>
+      </w:r>
+      <w:proofErr w:type="spellEnd"/>
+      <w:r>
+        <w:t xml:space="preserve">. it will then ask chat </w:t>
+      </w:r>
+      <w:proofErr w:type="spellStart"/>
+      <w:r>
+        <w:t>gpt</w:t>
+      </w:r>
+      <w:proofErr w:type="spellEnd"/>
+      <w:r>
+        <w:t xml:space="preserve"> to generate an adversarial gameplan from the rule set and paired position to shut down the plan provided. If I provide text, I want a text plan returned. If I provide a mermaid flow chart object, I want a mermaid chart returned by chat GPT.</w:t>
       </w:r>
     </w:p>
     <w:p/>
+    <w:p>
+      <w:r>
+        <w:t>Troubleshooting prompts:</w:t>
+      </w:r>
+    </w:p>
+    <w:p>
+      <w:r>
+        <w:t>Nr 1 conversation:</w:t>
+      </w:r>
+    </w:p>
+    <w:p>
+      <w:pPr>
+        <w:pStyle w:val="ListParagraph"/>
+        <w:numPr>
+          <w:ilvl w:val="0"/>
+          <w:numId w:val="5"/>
+        </w:numPr>
+      </w:pPr>
+      <w:r>
+        <w:t xml:space="preserve">can you help me troubleshoot why I got this error in the Master Talk section of my code when I run on </w:t>
+      </w:r>
+      <w:proofErr w:type="spellStart"/>
+      <w:r>
+        <w:t>streamlit</w:t>
+      </w:r>
+      <w:proofErr w:type="spellEnd"/>
+      <w:r>
+        <w:t xml:space="preserve">? </w:t>
+      </w:r>
+      <w:proofErr w:type="spellStart"/>
+      <w:r>
+        <w:rPr>
+          <w:b/>
+          <w:bCs/>
+        </w:rPr>
+        <w:t>AttributeError</w:t>
+      </w:r>
+      <w:proofErr w:type="spellEnd"/>
+      <w:r>
+        <w:t>: module '</w:t>
+      </w:r>
+      <w:proofErr w:type="spellStart"/>
+      <w:r>
+        <w:t>streamlit</w:t>
+      </w:r>
+      <w:proofErr w:type="spellEnd"/>
+      <w:r>
+        <w:t>' has no attribute '</w:t>
+      </w:r>
+      <w:proofErr w:type="spellStart"/>
+      <w:r>
+        <w:t>experimental_rerun</w:t>
+      </w:r>
+      <w:proofErr w:type="spellEnd"/>
+      <w:r>
+        <w:t>'</w:t>
+      </w:r>
+    </w:p>
+    <w:p>
+      <w:pPr>
+        <w:pStyle w:val="ListParagraph"/>
+        <w:numPr>
+          <w:ilvl w:val="0"/>
+          <w:numId w:val="5"/>
+        </w:numPr>
+      </w:pPr>
+      <w:r>
+        <w:t xml:space="preserve">for some reason my conversational history is repeating itself an extra time in the chat log history of </w:t>
+      </w:r>
+      <w:proofErr w:type="spellStart"/>
+      <w:r>
+        <w:t>MasterTalk</w:t>
+      </w:r>
+      <w:proofErr w:type="spellEnd"/>
+      <w:r>
+        <w:t>. can you give me a fix?</w:t>
+      </w:r>
+    </w:p>
+    <w:p>
+      <w:pPr>
+        <w:pStyle w:val="ListParagraph"/>
+        <w:numPr>
+          <w:ilvl w:val="0"/>
+          <w:numId w:val="5"/>
+        </w:numPr>
+      </w:pPr>
+      <w:r>
+        <w:t>can you update the code with approach 2 for me?</w:t>
+      </w:r>
+    </w:p>
+    <w:p>
+      <w:pPr>
+        <w:pStyle w:val="ListParagraph"/>
+        <w:numPr>
+          <w:ilvl w:val="0"/>
+          <w:numId w:val="5"/>
+        </w:numPr>
+      </w:pPr>
+      <w:r>
+        <w:t xml:space="preserve">now </w:t>
+      </w:r>
+      <w:proofErr w:type="spellStart"/>
+      <w:r>
+        <w:t>i</w:t>
+      </w:r>
+      <w:proofErr w:type="spellEnd"/>
+      <w:r>
+        <w:t xml:space="preserve"> get this error: File "D:\proton drive\My files\Backup Docs\Yale\Year 1\spring\generative AI and social media\</w:t>
+      </w:r>
+      <w:proofErr w:type="spellStart"/>
+      <w:r>
+        <w:t>FlowState</w:t>
+      </w:r>
+      <w:proofErr w:type="spellEnd"/>
+      <w:r>
+        <w:t>\</w:t>
+      </w:r>
+      <w:proofErr w:type="spellStart"/>
+      <w:r>
+        <w:t>FlowState</w:t>
+      </w:r>
+      <w:proofErr w:type="spellEnd"/>
+      <w:r>
+        <w:t xml:space="preserve">\flowstate.py", line 281, in &lt;module&gt;     </w:t>
+      </w:r>
+      <w:proofErr w:type="spellStart"/>
+      <w:r>
+        <w:t>st.markdown</w:t>
+      </w:r>
+      <w:proofErr w:type="spellEnd"/>
+      <w:r>
+        <w:t>(f"{role}: {message['content']}", key=</w:t>
+      </w:r>
+      <w:proofErr w:type="spellStart"/>
+      <w:r>
+        <w:t>f"msg</w:t>
+      </w:r>
+      <w:proofErr w:type="spellEnd"/>
+      <w:r>
+        <w:t>_{</w:t>
+      </w:r>
+      <w:proofErr w:type="spellStart"/>
+      <w:r>
+        <w:t>i</w:t>
+      </w:r>
+      <w:proofErr w:type="spellEnd"/>
+      <w:r>
+        <w:t xml:space="preserve">}")     ~~~~~~~~~~~^^^^^^^^^^^^^^^^^^^^^^^^^^^^^^^^^^^^^^^^^^^^^^^^^^^^^ File "C:\Users\Andre\AppData\Local\Programs\Python\Python313\Lib\site-packages\streamlit\runtime\metrics_util.py", line 410, in </w:t>
+      </w:r>
+      <w:proofErr w:type="spellStart"/>
+      <w:r>
+        <w:t>wrapped_func</w:t>
+      </w:r>
+      <w:proofErr w:type="spellEnd"/>
+      <w:r>
+        <w:t xml:space="preserve"> result = </w:t>
+      </w:r>
+      <w:proofErr w:type="spellStart"/>
+      <w:r>
+        <w:t>non_optional_func</w:t>
+      </w:r>
+      <w:proofErr w:type="spellEnd"/>
+      <w:r>
+        <w:t>(*</w:t>
+      </w:r>
+      <w:proofErr w:type="spellStart"/>
+      <w:r>
+        <w:t>args</w:t>
+      </w:r>
+      <w:proofErr w:type="spellEnd"/>
+      <w:r>
+        <w:t>, **</w:t>
+      </w:r>
+      <w:proofErr w:type="spellStart"/>
+      <w:r>
+        <w:t>kwargs</w:t>
+      </w:r>
+      <w:proofErr w:type="spellEnd"/>
+      <w:r>
+        <w:t>)</w:t>
+      </w:r>
+    </w:p>
+    <w:p>
+      <w:pPr>
+        <w:pStyle w:val="ListParagraph"/>
+        <w:numPr>
+          <w:ilvl w:val="0"/>
+          <w:numId w:val="5"/>
+        </w:numPr>
+      </w:pPr>
+      <w:r>
+        <w:t>there are still duplicate messages in the chat. can you check the subsidiary functions that we are calling?</w:t>
+      </w:r>
+    </w:p>
+    <w:p>
+      <w:pPr>
+        <w:pStyle w:val="ListParagraph"/>
+        <w:numPr>
+          <w:ilvl w:val="0"/>
+          <w:numId w:val="5"/>
+        </w:numPr>
+      </w:pPr>
+      <w:r>
+        <w:t xml:space="preserve">this has fixed the issue. now I would like to have the conversation restart and have a new starting message for whenever </w:t>
+      </w:r>
+      <w:proofErr w:type="spellStart"/>
+      <w:r>
+        <w:t>whenever</w:t>
+      </w:r>
+      <w:proofErr w:type="spellEnd"/>
+      <w:r>
+        <w:t xml:space="preserve"> I change the person selected from the dropdown menu</w:t>
+      </w:r>
+    </w:p>
+    <w:p>
+      <w:pPr>
+        <w:pStyle w:val="ListParagraph"/>
+        <w:numPr>
+          <w:ilvl w:val="0"/>
+          <w:numId w:val="5"/>
+        </w:numPr>
+      </w:pPr>
+      <w:r>
+        <w:t xml:space="preserve">that worked fine. can you now work on troubleshooting the FLOW chart generator. for some reason the starting position </w:t>
+      </w:r>
+      <w:proofErr w:type="spellStart"/>
+      <w:r>
+        <w:t>doesnt</w:t>
+      </w:r>
+      <w:proofErr w:type="spellEnd"/>
+      <w:r>
+        <w:t xml:space="preserve"> seem to be properly passed to the </w:t>
+      </w:r>
+      <w:proofErr w:type="spellStart"/>
+      <w:r>
+        <w:t>openai</w:t>
+      </w:r>
+      <w:proofErr w:type="spellEnd"/>
+    </w:p>
+    <w:p>
+      <w:pPr>
+        <w:pStyle w:val="ListParagraph"/>
+        <w:numPr>
+          <w:ilvl w:val="0"/>
+          <w:numId w:val="5"/>
+        </w:numPr>
+      </w:pPr>
+      <w:r>
+        <w:t xml:space="preserve">now </w:t>
+      </w:r>
+      <w:proofErr w:type="spellStart"/>
+      <w:r>
+        <w:t>i</w:t>
+      </w:r>
+      <w:proofErr w:type="spellEnd"/>
+      <w:r>
+        <w:t xml:space="preserve"> get this error An error occurred: name '</w:t>
+      </w:r>
+      <w:proofErr w:type="spellStart"/>
+      <w:r>
+        <w:t>generate_flow_chart_with_start</w:t>
+      </w:r>
+      <w:proofErr w:type="spellEnd"/>
+      <w:r>
+        <w:t>' is not defined</w:t>
+      </w:r>
+    </w:p>
+    <w:p>
+      <w:pPr>
+        <w:pStyle w:val="ListParagraph"/>
+        <w:numPr>
+          <w:ilvl w:val="0"/>
+          <w:numId w:val="5"/>
+        </w:numPr>
+      </w:pPr>
+      <w:r>
+        <w:lastRenderedPageBreak/>
+        <w:t xml:space="preserve">for some reason the flow chart </w:t>
+      </w:r>
+      <w:proofErr w:type="spellStart"/>
+      <w:r>
+        <w:t>isnt</w:t>
+      </w:r>
+      <w:proofErr w:type="spellEnd"/>
+      <w:r>
+        <w:t xml:space="preserve"> displaying. it says there is a syntax error for mermaid version 11.6.0</w:t>
+      </w:r>
+    </w:p>
+    <w:p>
+      <w:pPr>
+        <w:pStyle w:val="ListParagraph"/>
+        <w:numPr>
+          <w:ilvl w:val="0"/>
+          <w:numId w:val="5"/>
+        </w:numPr>
+      </w:pPr>
+      <w:r>
+        <w:t xml:space="preserve">where exactly should </w:t>
+      </w:r>
+      <w:proofErr w:type="spellStart"/>
+      <w:r>
+        <w:t>i</w:t>
+      </w:r>
+      <w:proofErr w:type="spellEnd"/>
+      <w:r>
+        <w:t xml:space="preserve"> insert this improved flow chart generator debugging code?</w:t>
+      </w:r>
+      <w:r>
+        <w:t xml:space="preserve"> </w:t>
+      </w:r>
+      <w:proofErr w:type="spellStart"/>
+      <w:r>
+        <w:t>i</w:t>
+      </w:r>
+      <w:proofErr w:type="spellEnd"/>
+      <w:r>
+        <w:t xml:space="preserve"> made those changes, and received back this flow chart which had a syntax error: graph TD </w:t>
+      </w:r>
+    </w:p>
+    <w:p>
+      <w:pPr>
+        <w:pStyle w:val="ListParagraph"/>
+        <w:numPr>
+          <w:ilvl w:val="1"/>
+          <w:numId w:val="5"/>
+        </w:numPr>
+      </w:pPr>
+      <w:r>
+        <w:t xml:space="preserve">    A[Bottom of Full Guard] --&gt;|Establish Rubber Guard| B[Rubber Guard]</w:t>
+      </w:r>
+    </w:p>
+    <w:p>
+      <w:pPr>
+        <w:pStyle w:val="ListParagraph"/>
+        <w:numPr>
+          <w:ilvl w:val="1"/>
+          <w:numId w:val="5"/>
+        </w:numPr>
+      </w:pPr>
+      <w:r>
+        <w:t xml:space="preserve">    A --&gt;|Attempt Triangle| C[Triangle Setup]</w:t>
+      </w:r>
+    </w:p>
+    <w:p>
+      <w:pPr>
+        <w:pStyle w:val="ListParagraph"/>
+        <w:numPr>
+          <w:ilvl w:val="1"/>
+          <w:numId w:val="5"/>
+        </w:numPr>
+      </w:pPr>
+      <w:r>
+        <w:t xml:space="preserve">    A --&gt;|Open Guard| D[Open Guard Position]</w:t>
+      </w:r>
+    </w:p>
+    <w:p>
+      <w:pPr>
+        <w:pStyle w:val="ListParagraph"/>
+        <w:numPr>
+          <w:ilvl w:val="1"/>
+          <w:numId w:val="5"/>
+        </w:numPr>
+      </w:pPr>
+      <w:r>
+        <w:t xml:space="preserve">    B --&gt;|Transition to </w:t>
+      </w:r>
+      <w:proofErr w:type="spellStart"/>
+      <w:r>
+        <w:t>Omoplata</w:t>
+      </w:r>
+      <w:proofErr w:type="spellEnd"/>
+      <w:r>
+        <w:t>| E[</w:t>
+      </w:r>
+      <w:proofErr w:type="spellStart"/>
+      <w:r>
+        <w:t>Omoplata</w:t>
+      </w:r>
+      <w:proofErr w:type="spellEnd"/>
+      <w:r>
+        <w:t>]</w:t>
+      </w:r>
+    </w:p>
+    <w:p>
+      <w:pPr>
+        <w:pStyle w:val="ListParagraph"/>
+        <w:numPr>
+          <w:ilvl w:val="1"/>
+          <w:numId w:val="5"/>
+        </w:numPr>
+      </w:pPr>
+      <w:r>
+        <w:t xml:space="preserve">    C --&gt;|Finish with Arm Bar| F[Arm Bar]</w:t>
+      </w:r>
+    </w:p>
+    <w:p>
+      <w:pPr>
+        <w:pStyle w:val="ListParagraph"/>
+        <w:numPr>
+          <w:ilvl w:val="1"/>
+          <w:numId w:val="5"/>
+        </w:numPr>
+      </w:pPr>
+      <w:r>
+        <w:t xml:space="preserve">    D --&gt;|Knee Cut Pass| G[Knee Cut Position]</w:t>
+      </w:r>
+    </w:p>
+    <w:p>
+      <w:pPr>
+        <w:pStyle w:val="ListParagraph"/>
+        <w:numPr>
+          <w:ilvl w:val="1"/>
+          <w:numId w:val="5"/>
+        </w:numPr>
+      </w:pPr>
+    </w:p>
+    <w:p>
+      <w:pPr>
+        <w:pStyle w:val="ListParagraph"/>
+        <w:numPr>
+          <w:ilvl w:val="1"/>
+          <w:numId w:val="5"/>
+        </w:numPr>
+      </w:pPr>
+      <w:r>
+        <w:t xml:space="preserve">[Debug: </w:t>
+      </w:r>
+      <w:proofErr w:type="spellStart"/>
+      <w:r>
+        <w:t>generate_text</w:t>
+      </w:r>
+      <w:proofErr w:type="spellEnd"/>
+      <w:r>
+        <w:t xml:space="preserve"> called with prompt: Generate a simple Mermaid flow chart showing jiu-j...</w:t>
+      </w:r>
+    </w:p>
+    <w:p>
+      <w:pPr>
+        <w:pStyle w:val="ListParagraph"/>
+        <w:numPr>
+          <w:ilvl w:val="1"/>
+          <w:numId w:val="5"/>
+        </w:numPr>
+      </w:pPr>
+      <w:r>
+        <w:t>Model: gpt-4o-mini, Temp: 1</w:t>
+      </w:r>
+    </w:p>
+    <w:p>
+      <w:pPr>
+        <w:pStyle w:val="ListParagraph"/>
+        <w:numPr>
+          <w:ilvl w:val="1"/>
+          <w:numId w:val="5"/>
+        </w:numPr>
+      </w:pPr>
+      <w:r>
+        <w:t>Calling OpenAI API...</w:t>
+      </w:r>
+    </w:p>
+    <w:p>
+      <w:pPr>
+        <w:pStyle w:val="ListParagraph"/>
+        <w:numPr>
+          <w:ilvl w:val="1"/>
+          <w:numId w:val="5"/>
+        </w:numPr>
+      </w:pPr>
+      <w:r>
+        <w:t>Received response from API (length: 313)</w:t>
+      </w:r>
+    </w:p>
+    <w:p>
+      <w:pPr>
+        <w:pStyle w:val="ListParagraph"/>
+        <w:numPr>
+          <w:ilvl w:val="1"/>
+          <w:numId w:val="5"/>
+        </w:numPr>
+      </w:pPr>
+      <w:r>
+        <w:t>]</w:t>
+      </w:r>
+    </w:p>
+    <w:p>
+      <w:pPr>
+        <w:pStyle w:val="ListParagraph"/>
+        <w:numPr>
+          <w:ilvl w:val="1"/>
+          <w:numId w:val="5"/>
+        </w:numPr>
+      </w:pPr>
+      <w:r>
+        <w:t>If the chart isn't displaying correctly, there might be a syntax issue with the Mermaid code.</w:t>
+      </w:r>
+    </w:p>
+    <w:p>
+      <w:pPr>
+        <w:pStyle w:val="ListParagraph"/>
+        <w:numPr>
+          <w:ilvl w:val="0"/>
+          <w:numId w:val="5"/>
+        </w:numPr>
+      </w:pPr>
+      <w:r>
+        <w:t xml:space="preserve">it seemed not to work. here was the new flow chart that had a syntax error:  </w:t>
+      </w:r>
+    </w:p>
+    <w:p>
+      <w:pPr>
+        <w:pStyle w:val="ListParagraph"/>
+        <w:numPr>
+          <w:ilvl w:val="1"/>
+          <w:numId w:val="5"/>
+        </w:numPr>
+      </w:pPr>
+      <w:r>
+        <w:t>graph TD A[Bottom of Full Guard] --&gt;|Rubber Guard| B[Rubber Guard Position] A --&gt;|Triangle Setup| C[Triangle Position] A --&gt;|Hip Escape| D[Side Control Transition] B --&gt;|From Rubber Guard| E[</w:t>
+      </w:r>
+      <w:proofErr w:type="spellStart"/>
+      <w:r>
+        <w:t>Omoplata</w:t>
+      </w:r>
+      <w:proofErr w:type="spellEnd"/>
+      <w:r>
+        <w:t xml:space="preserve"> Submission] C --&gt;|Finish Triangle| F[Triangle Choke Submission] D --&gt;|From Side Control| G[Mount Position] [Debug: </w:t>
+      </w:r>
+      <w:proofErr w:type="spellStart"/>
+      <w:r>
+        <w:t>generate_text</w:t>
+      </w:r>
+      <w:proofErr w:type="spellEnd"/>
+      <w:r>
+        <w:t xml:space="preserve"> called with prompt: Generate a simple Mermaid flow chart showing jiu-j... Model: gpt-4o-mini, Temp: 1 Calling OpenAI API... Received response from API (length: 338) ]</w:t>
+      </w:r>
+    </w:p>
+    <w:p>
+      <w:pPr>
+        <w:pStyle w:val="ListParagraph"/>
+        <w:numPr>
+          <w:ilvl w:val="0"/>
+          <w:numId w:val="5"/>
+        </w:numPr>
+      </w:pPr>
+      <w:r>
+        <w:t>this was the new chart generated that it had an issue with:</w:t>
+      </w:r>
+    </w:p>
+    <w:p>
+      <w:pPr>
+        <w:pStyle w:val="ListParagraph"/>
+        <w:numPr>
+          <w:ilvl w:val="1"/>
+          <w:numId w:val="5"/>
+        </w:numPr>
+      </w:pPr>
+      <w:r>
+        <w:t>graph TD</w:t>
+      </w:r>
+    </w:p>
+    <w:p>
+      <w:pPr>
+        <w:pStyle w:val="ListParagraph"/>
+        <w:numPr>
+          <w:ilvl w:val="1"/>
+          <w:numId w:val="5"/>
+        </w:numPr>
+      </w:pPr>
+      <w:r>
+        <w:t xml:space="preserve">    A[Bottom of Half Guard] --&gt;|Sweep to Mount| B[Mount Position]</w:t>
+      </w:r>
+    </w:p>
+    <w:p>
+      <w:pPr>
+        <w:pStyle w:val="ListParagraph"/>
+        <w:numPr>
+          <w:ilvl w:val="1"/>
+          <w:numId w:val="5"/>
+        </w:numPr>
+      </w:pPr>
+      <w:r>
+        <w:t xml:space="preserve">    A --&gt;|Transition to Rubber Guard| C[Rubber Guard]</w:t>
+      </w:r>
+    </w:p>
+    <w:p>
+      <w:pPr>
+        <w:pStyle w:val="ListParagraph"/>
+        <w:numPr>
+          <w:ilvl w:val="1"/>
+          <w:numId w:val="5"/>
+        </w:numPr>
+      </w:pPr>
+      <w:r>
+        <w:t xml:space="preserve">    A --&gt;|Use Knee Shield| D[Knee Shield Position]</w:t>
+      </w:r>
+    </w:p>
+    <w:p>
+      <w:pPr>
+        <w:pStyle w:val="ListParagraph"/>
+        <w:numPr>
+          <w:ilvl w:val="1"/>
+          <w:numId w:val="5"/>
+        </w:numPr>
+      </w:pPr>
+      <w:r>
+        <w:t xml:space="preserve">    B --&gt;|Armbar| E[Armbar Submission]</w:t>
+      </w:r>
+    </w:p>
+    <w:p>
+      <w:pPr>
+        <w:pStyle w:val="ListParagraph"/>
+        <w:numPr>
+          <w:ilvl w:val="1"/>
+          <w:numId w:val="5"/>
+        </w:numPr>
+      </w:pPr>
+      <w:r>
+        <w:t xml:space="preserve">    B --&gt;|</w:t>
+      </w:r>
+      <w:proofErr w:type="spellStart"/>
+      <w:r>
+        <w:t>Backtake</w:t>
+      </w:r>
+      <w:proofErr w:type="spellEnd"/>
+      <w:r>
+        <w:t>| F[Take the Back]</w:t>
+      </w:r>
+    </w:p>
+    <w:p>
+      <w:pPr>
+        <w:pStyle w:val="ListParagraph"/>
+        <w:numPr>
+          <w:ilvl w:val="1"/>
+          <w:numId w:val="5"/>
+        </w:numPr>
+      </w:pPr>
+      <w:r>
+        <w:t xml:space="preserve">    C --&gt;|Entrap Arm| G[Triangle Setup]</w:t>
+      </w:r>
+    </w:p>
+    <w:p>
+      <w:pPr>
+        <w:pStyle w:val="ListParagraph"/>
+        <w:numPr>
+          <w:ilvl w:val="1"/>
+          <w:numId w:val="5"/>
+        </w:numPr>
+      </w:pPr>
+      <w:r>
+        <w:t xml:space="preserve">    C --&gt;|Transition to </w:t>
+      </w:r>
+      <w:proofErr w:type="spellStart"/>
+      <w:r>
+        <w:t>Omoplata</w:t>
+      </w:r>
+      <w:proofErr w:type="spellEnd"/>
+      <w:r>
+        <w:t>| H[</w:t>
+      </w:r>
+      <w:proofErr w:type="spellStart"/>
+      <w:r>
+        <w:t>Omoplata</w:t>
+      </w:r>
+      <w:proofErr w:type="spellEnd"/>
+      <w:r>
+        <w:t xml:space="preserve"> Position]</w:t>
+      </w:r>
+    </w:p>
+    <w:p>
+      <w:pPr>
+        <w:pStyle w:val="ListParagraph"/>
+        <w:numPr>
+          <w:ilvl w:val="1"/>
+          <w:numId w:val="5"/>
+        </w:numPr>
+      </w:pPr>
+      <w:r>
+        <w:t xml:space="preserve">    D --&gt;|Sweep to Side Control| I[Side Control]</w:t>
+      </w:r>
+    </w:p>
+    <w:p>
+      <w:pPr>
+        <w:pStyle w:val="ListParagraph"/>
+        <w:numPr>
+          <w:ilvl w:val="1"/>
+          <w:numId w:val="5"/>
+        </w:numPr>
+      </w:pPr>
+      <w:r>
+        <w:t xml:space="preserve">    D --&gt;|</w:t>
+      </w:r>
+      <w:proofErr w:type="spellStart"/>
+      <w:r>
+        <w:t>Crossface</w:t>
+      </w:r>
+      <w:proofErr w:type="spellEnd"/>
+      <w:r>
+        <w:t>| J[</w:t>
+      </w:r>
+      <w:proofErr w:type="spellStart"/>
+      <w:r>
+        <w:t>Crossface</w:t>
+      </w:r>
+      <w:proofErr w:type="spellEnd"/>
+      <w:r>
+        <w:t xml:space="preserve"> Control]</w:t>
+      </w:r>
+    </w:p>
+    <w:p>
+      <w:pPr>
+        <w:pStyle w:val="ListParagraph"/>
+        <w:numPr>
+          <w:ilvl w:val="1"/>
+          <w:numId w:val="5"/>
+        </w:numPr>
+      </w:pPr>
+      <w:r>
+        <w:t xml:space="preserve">    E --&gt;|Submission Check| K[Check Position]</w:t>
+      </w:r>
+    </w:p>
+    <w:p>
+      <w:pPr>
+        <w:pStyle w:val="ListParagraph"/>
+        <w:numPr>
+          <w:ilvl w:val="1"/>
+          <w:numId w:val="5"/>
+        </w:numPr>
+      </w:pPr>
+      <w:r>
+        <w:t xml:space="preserve">    F --&gt;|Finish| L[Rear Naked Choke]</w:t>
+      </w:r>
+    </w:p>
+    <w:p>
+      <w:pPr>
+        <w:pStyle w:val="ListParagraph"/>
+        <w:numPr>
+          <w:ilvl w:val="1"/>
+          <w:numId w:val="5"/>
+        </w:numPr>
+      </w:pPr>
+      <w:r>
+        <w:t xml:space="preserve">    G --&gt;|Finish| M[Triangle Choke]</w:t>
+      </w:r>
+    </w:p>
+    <w:p>
+      <w:pPr>
+        <w:pStyle w:val="ListParagraph"/>
+        <w:numPr>
+          <w:ilvl w:val="1"/>
+          <w:numId w:val="5"/>
+        </w:numPr>
+      </w:pPr>
+      <w:r>
+        <w:t xml:space="preserve">    H --&gt;|Finish| N[</w:t>
+      </w:r>
+      <w:proofErr w:type="spellStart"/>
+      <w:r>
+        <w:t>Omoplata</w:t>
+      </w:r>
+      <w:proofErr w:type="spellEnd"/>
+      <w:r>
+        <w:t xml:space="preserve"> Submission]</w:t>
+      </w:r>
+    </w:p>
+    <w:p>
+      <w:pPr>
+        <w:pStyle w:val="ListParagraph"/>
+        <w:numPr>
+          <w:ilvl w:val="1"/>
+          <w:numId w:val="5"/>
+        </w:numPr>
+      </w:pPr>
+      <w:r>
+        <w:t xml:space="preserve">    I --&gt;|Advancing Position| O[Advance to Mount]</w:t>
+      </w:r>
+    </w:p>
+    <w:p>
+      <w:pPr>
+        <w:pStyle w:val="ListParagraph"/>
+        <w:numPr>
+          <w:ilvl w:val="1"/>
+          <w:numId w:val="5"/>
+        </w:numPr>
+      </w:pPr>
+      <w:r>
+        <w:t xml:space="preserve">    J --&gt;|Submission Attempt| P[Submission Opportunity]</w:t>
+      </w:r>
+    </w:p>
+    <w:p>
+      <w:pPr>
+        <w:pStyle w:val="ListParagraph"/>
+        <w:numPr>
+          <w:ilvl w:val="1"/>
+          <w:numId w:val="5"/>
+        </w:numPr>
+      </w:pPr>
+      <w:r>
+        <w:lastRenderedPageBreak/>
+        <w:t xml:space="preserve">[Debug: </w:t>
+      </w:r>
+      <w:proofErr w:type="spellStart"/>
+      <w:r>
+        <w:t>generate_text</w:t>
+      </w:r>
+      <w:proofErr w:type="spellEnd"/>
+      <w:r>
+        <w:t xml:space="preserve"> called with prompt: Generate a simple Mermaid flow chart showing jiu-j...</w:t>
+      </w:r>
+    </w:p>
+    <w:p>
+      <w:pPr>
+        <w:pStyle w:val="ListParagraph"/>
+        <w:numPr>
+          <w:ilvl w:val="1"/>
+          <w:numId w:val="5"/>
+        </w:numPr>
+      </w:pPr>
+      <w:r>
+        <w:t>Model: gpt-4o-mini, Temp: 1</w:t>
+      </w:r>
+    </w:p>
+    <w:p>
+      <w:pPr>
+        <w:pStyle w:val="ListParagraph"/>
+        <w:numPr>
+          <w:ilvl w:val="1"/>
+          <w:numId w:val="5"/>
+        </w:numPr>
+      </w:pPr>
+      <w:r>
+        <w:t>Calling OpenAI API...</w:t>
+      </w:r>
+    </w:p>
+    <w:p>
+      <w:pPr>
+        <w:pStyle w:val="ListParagraph"/>
+        <w:numPr>
+          <w:ilvl w:val="1"/>
+          <w:numId w:val="5"/>
+        </w:numPr>
+      </w:pPr>
+      <w:r>
+        <w:t>Received response from API (length: 716)</w:t>
+      </w:r>
+    </w:p>
+    <w:p>
+      <w:pPr>
+        <w:pStyle w:val="ListParagraph"/>
+        <w:numPr>
+          <w:ilvl w:val="1"/>
+          <w:numId w:val="5"/>
+        </w:numPr>
+      </w:pPr>
+      <w:r>
+        <w:t>]</w:t>
+      </w:r>
+    </w:p>
+    <w:p>
+      <w:pPr>
+        <w:pStyle w:val="ListParagraph"/>
+        <w:numPr>
+          <w:ilvl w:val="1"/>
+          <w:numId w:val="5"/>
+        </w:numPr>
+      </w:pPr>
+      <w:proofErr w:type="spellStart"/>
+      <w:r>
+        <w:t>i</w:t>
+      </w:r>
+      <w:proofErr w:type="spellEnd"/>
+      <w:r>
+        <w:t xml:space="preserve"> think the issue may be in the format we are asking </w:t>
+      </w:r>
+      <w:proofErr w:type="spellStart"/>
+      <w:r>
+        <w:t>openai</w:t>
+      </w:r>
+      <w:proofErr w:type="spellEnd"/>
+      <w:r>
+        <w:t xml:space="preserve"> to make the charts</w:t>
+      </w:r>
+    </w:p>
+    <w:p>
+      <w:pPr>
+        <w:pStyle w:val="ListParagraph"/>
+        <w:numPr>
+          <w:ilvl w:val="0"/>
+          <w:numId w:val="5"/>
+        </w:numPr>
+      </w:pPr>
+      <w:r>
+        <w:t xml:space="preserve">the charts are now displaying properly, but </w:t>
+      </w:r>
+      <w:proofErr w:type="spellStart"/>
+      <w:r>
+        <w:t>i</w:t>
+      </w:r>
+      <w:proofErr w:type="spellEnd"/>
+      <w:r>
+        <w:t xml:space="preserve"> </w:t>
+      </w:r>
+      <w:proofErr w:type="spellStart"/>
+      <w:r>
+        <w:t>dont</w:t>
+      </w:r>
+      <w:proofErr w:type="spellEnd"/>
+      <w:r>
+        <w:t xml:space="preserve"> like the top down style. can you make the style of the mermaid charts circular? I also noticed that one of the charts had strikes as an option for IBJJF. can you make sure to ask that strikes are included only on MMA charts?</w:t>
+      </w:r>
+    </w:p>
+    <w:p>
+      <w:pPr>
+        <w:pStyle w:val="ListParagraph"/>
+        <w:numPr>
+          <w:ilvl w:val="0"/>
+          <w:numId w:val="5"/>
+        </w:numPr>
+      </w:pPr>
+      <w:r>
+        <w:t>we also seemed to have lost the next flow button below the chart. can you put that back?</w:t>
+      </w:r>
+    </w:p>
+    <w:p>
+      <w:pPr>
+        <w:pStyle w:val="ListParagraph"/>
+        <w:numPr>
+          <w:ilvl w:val="0"/>
+          <w:numId w:val="5"/>
+        </w:numPr>
+      </w:pPr>
+      <w:r>
+        <w:t xml:space="preserve">given the following code sections </w:t>
+      </w:r>
+      <w:proofErr w:type="spellStart"/>
+      <w:r>
+        <w:t>ive</w:t>
+      </w:r>
+      <w:proofErr w:type="spellEnd"/>
+      <w:r>
+        <w:t xml:space="preserve"> written. can you help increase the branching complexity of the flow charts in the flow chart section of the app, and make the intermediate steps and transitions far more detailed? </w:t>
+      </w:r>
+      <w:proofErr w:type="spellStart"/>
+      <w:r>
+        <w:t>dont</w:t>
+      </w:r>
+      <w:proofErr w:type="spellEnd"/>
+      <w:r>
+        <w:t xml:space="preserve"> just have it jump to generic positions for each node.</w:t>
+      </w:r>
+    </w:p>
+    <w:p>
+      <w:pPr>
+        <w:pStyle w:val="ListParagraph"/>
+        <w:numPr>
+          <w:ilvl w:val="0"/>
+          <w:numId w:val="5"/>
+        </w:numPr>
+      </w:pPr>
+      <w:r>
+        <w:t xml:space="preserve">this was great. now can you help me to increase the vertical size of the flow chart in </w:t>
+      </w:r>
+      <w:proofErr w:type="spellStart"/>
+      <w:r>
+        <w:t>streamlit</w:t>
+      </w:r>
+      <w:proofErr w:type="spellEnd"/>
+      <w:r>
+        <w:t xml:space="preserve"> so that </w:t>
+      </w:r>
+      <w:proofErr w:type="spellStart"/>
+      <w:r>
+        <w:t>i</w:t>
+      </w:r>
+      <w:proofErr w:type="spellEnd"/>
+      <w:r>
+        <w:t xml:space="preserve"> can zoom in and out easier to read the text? I like the detail level, please don't decrease it</w:t>
+      </w:r>
+    </w:p>
+    <w:p>
+      <w:pPr>
+        <w:pStyle w:val="ListParagraph"/>
+        <w:numPr>
+          <w:ilvl w:val="0"/>
+          <w:numId w:val="5"/>
+        </w:numPr>
+      </w:pPr>
+      <w:r>
+        <w:t xml:space="preserve">here's what my code looks like now. things seem to be working well except the zooming, full-screen view, and panning on the </w:t>
+      </w:r>
+      <w:proofErr w:type="spellStart"/>
+      <w:r>
+        <w:t>flowstate</w:t>
+      </w:r>
+      <w:proofErr w:type="spellEnd"/>
+      <w:r>
+        <w:t xml:space="preserve"> flow chart section</w:t>
+      </w:r>
+    </w:p>
+    <w:p>
+      <w:pPr>
+        <w:pStyle w:val="ListParagraph"/>
+        <w:numPr>
+          <w:ilvl w:val="0"/>
+          <w:numId w:val="5"/>
+        </w:numPr>
+      </w:pPr>
+      <w:r>
+        <w:t xml:space="preserve">now it is duplicating the flow chart, and all of those buttons and options </w:t>
+      </w:r>
+      <w:proofErr w:type="spellStart"/>
+      <w:r>
+        <w:t>dont</w:t>
+      </w:r>
+      <w:proofErr w:type="spellEnd"/>
+      <w:r>
+        <w:t xml:space="preserve"> work inside of the </w:t>
+      </w:r>
+      <w:proofErr w:type="spellStart"/>
+      <w:r>
+        <w:t>streamlit</w:t>
+      </w:r>
+      <w:proofErr w:type="spellEnd"/>
+      <w:r>
+        <w:t xml:space="preserve"> app</w:t>
+      </w:r>
+    </w:p>
+    <w:p>
+      <w:pPr>
+        <w:pStyle w:val="ListParagraph"/>
+        <w:numPr>
+          <w:ilvl w:val="0"/>
+          <w:numId w:val="5"/>
+        </w:numPr>
+      </w:pPr>
+      <w:r>
+        <w:t xml:space="preserve">flow button is gone again. </w:t>
+      </w:r>
+      <w:proofErr w:type="spellStart"/>
+      <w:r>
+        <w:t>i</w:t>
+      </w:r>
+      <w:proofErr w:type="spellEnd"/>
+      <w:r>
+        <w:t xml:space="preserve"> want it back</w:t>
+      </w:r>
+    </w:p>
+    <w:p>
+      <w:pPr>
+        <w:pStyle w:val="ListParagraph"/>
+        <w:numPr>
+          <w:ilvl w:val="0"/>
+          <w:numId w:val="5"/>
+        </w:numPr>
+      </w:pPr>
+      <w:r>
+        <w:t xml:space="preserve">can </w:t>
+      </w:r>
+      <w:proofErr w:type="spellStart"/>
+      <w:r>
+        <w:t>i</w:t>
+      </w:r>
+      <w:proofErr w:type="spellEnd"/>
+      <w:r>
+        <w:t xml:space="preserve"> increase the size of the field in </w:t>
+      </w:r>
+      <w:proofErr w:type="spellStart"/>
+      <w:r>
+        <w:t>streamlit</w:t>
+      </w:r>
+      <w:proofErr w:type="spellEnd"/>
+      <w:r>
+        <w:t xml:space="preserve"> to display an html object? </w:t>
+      </w:r>
+      <w:proofErr w:type="spellStart"/>
+      <w:r>
+        <w:t>thats</w:t>
+      </w:r>
+      <w:proofErr w:type="spellEnd"/>
+      <w:r>
+        <w:t xml:space="preserve"> what I would like to do for my mermaid charts</w:t>
+      </w:r>
+    </w:p>
+    <w:p>
+      <w:pPr>
+        <w:pStyle w:val="ListParagraph"/>
+        <w:numPr>
+          <w:ilvl w:val="0"/>
+          <w:numId w:val="5"/>
+        </w:numPr>
+      </w:pPr>
+      <w:r>
+        <w:t xml:space="preserve">now </w:t>
+      </w:r>
+      <w:proofErr w:type="spellStart"/>
+      <w:r>
+        <w:t>im</w:t>
+      </w:r>
+      <w:proofErr w:type="spellEnd"/>
+      <w:r>
+        <w:t xml:space="preserve"> getting this: Error rendering flow chart: </w:t>
+      </w:r>
+      <w:proofErr w:type="spellStart"/>
+      <w:r>
+        <w:t>render_mermaid</w:t>
+      </w:r>
+      <w:proofErr w:type="spellEnd"/>
+      <w:r>
+        <w:t>() got an unexpected keyword argument 'height'</w:t>
+      </w:r>
+    </w:p>
+    <w:p>
+      <w:pPr>
+        <w:pStyle w:val="ListParagraph"/>
+        <w:numPr>
+          <w:ilvl w:val="0"/>
+          <w:numId w:val="5"/>
+        </w:numPr>
+      </w:pPr>
+      <w:r>
+        <w:t>this is awful coding practice. why is render mermaid in two places?</w:t>
+      </w:r>
+    </w:p>
+    <w:p>
+      <w:pPr>
+        <w:pStyle w:val="ListParagraph"/>
+        <w:numPr>
+          <w:ilvl w:val="0"/>
+          <w:numId w:val="5"/>
+        </w:numPr>
+      </w:pPr>
+      <w:r>
+        <w:t>can you make the mermaid chart always use the full width, and change the mermaid chart to shrink when it reaches the bounds of its height?</w:t>
+      </w:r>
+    </w:p>
+    <w:p>
+      <w:pPr>
+        <w:pStyle w:val="ListParagraph"/>
+        <w:numPr>
+          <w:ilvl w:val="0"/>
+          <w:numId w:val="5"/>
+        </w:numPr>
+      </w:pPr>
+      <w:r>
+        <w:t>why are you making this so hard. just change render mermaid slightly instead!</w:t>
+      </w:r>
+    </w:p>
+    <w:p>
+      <w:pPr>
+        <w:pStyle w:val="ListParagraph"/>
+        <w:numPr>
+          <w:ilvl w:val="0"/>
+          <w:numId w:val="5"/>
+        </w:numPr>
+      </w:pPr>
+      <w:proofErr w:type="spellStart"/>
+      <w:r>
+        <w:t>thats</w:t>
+      </w:r>
+      <w:proofErr w:type="spellEnd"/>
+      <w:r>
+        <w:t xml:space="preserve"> not the current state of the files since you had me change them. what is the </w:t>
+      </w:r>
+      <w:proofErr w:type="spellStart"/>
+      <w:r>
+        <w:t>simpleist</w:t>
+      </w:r>
+      <w:proofErr w:type="spellEnd"/>
+      <w:r>
+        <w:t xml:space="preserve"> fix here</w:t>
+      </w:r>
+    </w:p>
+    <w:p>
+      <w:pPr>
+        <w:pStyle w:val="ListParagraph"/>
+        <w:numPr>
+          <w:ilvl w:val="0"/>
+          <w:numId w:val="5"/>
+        </w:numPr>
+      </w:pPr>
+      <w:proofErr w:type="spellStart"/>
+      <w:r>
+        <w:t>thats</w:t>
+      </w:r>
+      <w:proofErr w:type="spellEnd"/>
+      <w:r>
+        <w:t xml:space="preserve"> not true now. look at jiujitsu functions.py now</w:t>
+      </w:r>
+    </w:p>
+    <w:p>
+      <w:pPr>
+        <w:pStyle w:val="ListParagraph"/>
+        <w:numPr>
+          <w:ilvl w:val="0"/>
+          <w:numId w:val="5"/>
+        </w:numPr>
+      </w:pPr>
+      <w:r>
+        <w:t>taking my code that I'v</w:t>
+      </w:r>
+      <w:r>
+        <w:t>e</w:t>
+      </w:r>
+      <w:r>
+        <w:t xml:space="preserve"> written here for a jiujitsu app, can you tell me the changes to my HTML that I need in order to have the flow chart not overflow the height and width, but instead scale to fit the size of the </w:t>
+      </w:r>
+      <w:proofErr w:type="spellStart"/>
+      <w:r>
+        <w:t>Iframe</w:t>
+      </w:r>
+      <w:proofErr w:type="spellEnd"/>
+      <w:r>
+        <w:t>?</w:t>
+      </w:r>
+    </w:p>
+    <w:p>
+      <w:pPr>
+        <w:pStyle w:val="ListParagraph"/>
+        <w:numPr>
+          <w:ilvl w:val="0"/>
+          <w:numId w:val="5"/>
+        </w:numPr>
+      </w:pPr>
+      <w:r>
+        <w:t xml:space="preserve">this worked great. now can you troubleshoot why the video analysis </w:t>
+      </w:r>
+      <w:proofErr w:type="spellStart"/>
+      <w:r>
+        <w:t>isnt</w:t>
+      </w:r>
+      <w:proofErr w:type="spellEnd"/>
+      <w:r>
+        <w:t xml:space="preserve"> working. it is calling cv2 but I want to use </w:t>
+      </w:r>
+      <w:proofErr w:type="spellStart"/>
+      <w:r>
+        <w:t>ffmpeg</w:t>
+      </w:r>
+      <w:proofErr w:type="spellEnd"/>
+      <w:r>
+        <w:t xml:space="preserve"> if </w:t>
+      </w:r>
+      <w:proofErr w:type="spellStart"/>
+      <w:r>
+        <w:t>i</w:t>
+      </w:r>
+      <w:proofErr w:type="spellEnd"/>
+      <w:r>
+        <w:t xml:space="preserve"> can. Also </w:t>
+      </w:r>
+      <w:proofErr w:type="spellStart"/>
+      <w:r>
+        <w:t>i</w:t>
+      </w:r>
+      <w:proofErr w:type="spellEnd"/>
+      <w:r>
+        <w:t xml:space="preserve"> need to sanitize the default error response that is returned if the video analysis fails.</w:t>
+      </w:r>
+    </w:p>
+    <w:p>
+      <w:pPr>
+        <w:pStyle w:val="ListParagraph"/>
+        <w:numPr>
+          <w:ilvl w:val="1"/>
+          <w:numId w:val="5"/>
+        </w:numPr>
+      </w:pPr>
+      <w:proofErr w:type="spellStart"/>
+      <w:r>
+        <w:t>i</w:t>
+      </w:r>
+      <w:proofErr w:type="spellEnd"/>
+      <w:r>
+        <w:t xml:space="preserve"> got the following error this time: </w:t>
+      </w:r>
+      <w:proofErr w:type="spellStart"/>
+      <w:r>
+        <w:t>streamlit.errors.StreamlitDuplicateElementId</w:t>
+      </w:r>
+      <w:proofErr w:type="spellEnd"/>
+      <w:r>
+        <w:t xml:space="preserve">: There are multiple </w:t>
+      </w:r>
+      <w:proofErr w:type="spellStart"/>
+      <w:r>
+        <w:t>file_uploader</w:t>
+      </w:r>
+      <w:proofErr w:type="spellEnd"/>
+      <w:r>
+        <w:t xml:space="preserve"> elements with the same auto-generated ID. When this element is created, it is assigned an internal ID based on the element type and </w:t>
+      </w:r>
+      <w:r>
+        <w:lastRenderedPageBreak/>
+        <w:t>provided parameters. Multiple elements with the same type and parameters will cause this error.</w:t>
+      </w:r>
+    </w:p>
+    <w:p>
+      <w:pPr>
+        <w:pStyle w:val="ListParagraph"/>
+        <w:numPr>
+          <w:ilvl w:val="1"/>
+          <w:numId w:val="5"/>
+        </w:numPr>
+      </w:pPr>
+      <w:r>
+        <w:t xml:space="preserve">To fix this error, please pass a unique key argument to the </w:t>
+      </w:r>
+      <w:proofErr w:type="spellStart"/>
+      <w:r>
+        <w:t>file_uploader</w:t>
+      </w:r>
+      <w:proofErr w:type="spellEnd"/>
+      <w:r>
+        <w:t xml:space="preserve"> element.</w:t>
+      </w:r>
+    </w:p>
+    <w:p>
+      <w:pPr>
+        <w:pStyle w:val="ListParagraph"/>
+        <w:numPr>
+          <w:ilvl w:val="0"/>
+          <w:numId w:val="5"/>
+        </w:numPr>
+      </w:pPr>
+      <w:r>
+        <w:t>worked perfectly, can you fix the video analysis window being displayed twice?</w:t>
+      </w:r>
+    </w:p>
+    <w:p>
+      <w:pPr>
+        <w:pStyle w:val="ListParagraph"/>
+        <w:numPr>
+          <w:ilvl w:val="0"/>
+          <w:numId w:val="5"/>
+        </w:numPr>
+      </w:pPr>
+      <w:r>
+        <w:t>now it seems to be duplicating only after the initial submission. can you change it to only show the one window for analysis.</w:t>
+      </w:r>
+    </w:p>
+    <w:p>
+      <w:pPr>
+        <w:pStyle w:val="ListParagraph"/>
+        <w:numPr>
+          <w:ilvl w:val="0"/>
+          <w:numId w:val="5"/>
+        </w:numPr>
+      </w:pPr>
+      <w:r>
+        <w:t xml:space="preserve">I want to expand this anime </w:t>
+      </w:r>
+      <w:proofErr w:type="spellStart"/>
+      <w:r>
+        <w:t>ooda</w:t>
+      </w:r>
+      <w:proofErr w:type="spellEnd"/>
+      <w:r>
+        <w:t xml:space="preserve"> analysis section. I want to have an initial start page formatted like the position image </w:t>
+      </w:r>
+      <w:proofErr w:type="spellStart"/>
+      <w:r>
+        <w:t>reccomendation</w:t>
+      </w:r>
+      <w:proofErr w:type="spellEnd"/>
+      <w:r>
+        <w:t xml:space="preserve"> page, but without the image. I want the same analysis section, but once it is generated </w:t>
+      </w:r>
+      <w:proofErr w:type="spellStart"/>
+      <w:r>
+        <w:t>i</w:t>
+      </w:r>
+      <w:proofErr w:type="spellEnd"/>
+      <w:r>
+        <w:t xml:space="preserve"> want to create two columns that subdivide the screen below the starting page. I want to have a button beneath each column, that says "but I thought of that...". When the button is pressed, </w:t>
+      </w:r>
+      <w:proofErr w:type="spellStart"/>
+      <w:r>
+        <w:t>i</w:t>
+      </w:r>
+      <w:proofErr w:type="spellEnd"/>
+      <w:r>
+        <w:t xml:space="preserve"> want it to look at the last message from the opposite column, and generate a counter plan using </w:t>
+      </w:r>
+      <w:proofErr w:type="spellStart"/>
+      <w:r>
+        <w:t>adversarial_game_plan</w:t>
+      </w:r>
+      <w:proofErr w:type="spellEnd"/>
+      <w:r>
+        <w:t xml:space="preserve">, and post it as the next move into the column above the button that was pressed. I want to see the conversation history included and the screen scroll down as more and more moves are created. I want each </w:t>
+      </w:r>
+      <w:proofErr w:type="spellStart"/>
+      <w:r>
+        <w:t>adversarial_game_plan</w:t>
+      </w:r>
+      <w:proofErr w:type="spellEnd"/>
+      <w:r>
+        <w:t xml:space="preserve"> to be short. no more than 3 brief bullet points on what they would do to counter the provided plan.</w:t>
+      </w:r>
+    </w:p>
+    <w:p>
+      <w:pPr>
+        <w:pStyle w:val="NormalWeb"/>
+        <w:numPr>
+          <w:ilvl w:val="0"/>
+          <w:numId w:val="5"/>
+        </w:numPr>
+      </w:pPr>
+      <w:r>
+        <w:t xml:space="preserve">it generally works well, but the CSS is not applying properly. Can you fix that, and also make the styling into the same as the belts of jiujitsu </w:t>
+      </w:r>
+      <w:proofErr w:type="spellStart"/>
+      <w:r>
+        <w:t>practicioners</w:t>
+      </w:r>
+      <w:proofErr w:type="spellEnd"/>
+      <w:r>
+        <w:t>?</w:t>
+      </w:r>
+    </w:p>
+    <w:p>
+      <w:pPr>
+        <w:pStyle w:val="ListParagraph"/>
+        <w:numPr>
+          <w:ilvl w:val="0"/>
+          <w:numId w:val="5"/>
+        </w:numPr>
+      </w:pPr>
+      <w:r>
+        <w:t xml:space="preserve">I just wanted to change the </w:t>
+      </w:r>
+      <w:proofErr w:type="spellStart"/>
+      <w:r>
+        <w:t>css</w:t>
+      </w:r>
+      <w:proofErr w:type="spellEnd"/>
+      <w:r>
+        <w:t xml:space="preserve"> for all parts of the app to have a background with diagonal stripes of the various belt colors. I still want to see your previous styling for the anime </w:t>
+      </w:r>
+      <w:proofErr w:type="spellStart"/>
+      <w:r>
+        <w:t>ooda</w:t>
+      </w:r>
+      <w:proofErr w:type="spellEnd"/>
+      <w:r>
+        <w:t xml:space="preserve"> section</w:t>
+      </w:r>
+    </w:p>
+    <w:p>
+      <w:pPr>
+        <w:pStyle w:val="ListParagraph"/>
+        <w:numPr>
+          <w:ilvl w:val="0"/>
+          <w:numId w:val="5"/>
+        </w:numPr>
+      </w:pPr>
+      <w:r>
+        <w:t xml:space="preserve">the first method generally worked, but the brown and black belt stripe colors </w:t>
+      </w:r>
+      <w:proofErr w:type="spellStart"/>
+      <w:r>
+        <w:t>arent</w:t>
+      </w:r>
+      <w:proofErr w:type="spellEnd"/>
+      <w:r>
+        <w:t xml:space="preserve"> right. can you fix them</w:t>
+      </w:r>
+    </w:p>
     <w:sectPr>
       <w:pgSz w:w="12240" w:h="15840"/>
       <w:pgMar w:top="1440" w:right="1440" w:bottom="1440" w:left="1440" w:header="720" w:footer="720" w:gutter="0"/>
@@ -1881,6 +3065,119 @@
     </w:lvl>
   </w:abstractNum>
   <w:abstractNum w:abstractNumId="1" w15:restartNumberingAfterBreak="0">
+    <w:nsid w:val="1F6C1840"/>
+    <w:multiLevelType w:val="hybridMultilevel"/>
+    <w:tmpl w:val="055838CC"/>
+    <w:lvl w:ilvl="0" w:tplc="04090001">
+      <w:start w:val="1"/>
+      <w:numFmt w:val="bullet"/>
+      <w:lvlText w:val=""/>
+      <w:lvlJc w:val="left"/>
+      <w:pPr>
+        <w:ind w:left="720" w:hanging="360"/>
+      </w:pPr>
+      <w:rPr>
+        <w:rFonts w:ascii="Symbol" w:hAnsi="Symbol" w:hint="default"/>
+      </w:rPr>
+    </w:lvl>
+    <w:lvl w:ilvl="1" w:tplc="04090003">
+      <w:start w:val="1"/>
+      <w:numFmt w:val="bullet"/>
+      <w:lvlText w:val="o"/>
+      <w:lvlJc w:val="left"/>
+      <w:pPr>
+        <w:ind w:left="1440" w:hanging="360"/>
+      </w:pPr>
+      <w:rPr>
+        <w:rFonts w:ascii="Courier New" w:hAnsi="Courier New" w:cs="Courier New" w:hint="default"/>
+      </w:rPr>
+    </w:lvl>
+    <w:lvl w:ilvl="2" w:tplc="04090005" w:tentative="1">
+      <w:start w:val="1"/>
+      <w:numFmt w:val="bullet"/>
+      <w:lvlText w:val=""/>
+      <w:lvlJc w:val="left"/>
+      <w:pPr>
+        <w:ind w:left="2160" w:hanging="360"/>
+      </w:pPr>
+      <w:rPr>
+        <w:rFonts w:ascii="Wingdings" w:hAnsi="Wingdings" w:hint="default"/>
+      </w:rPr>
+    </w:lvl>
+    <w:lvl w:ilvl="3" w:tplc="04090001" w:tentative="1">
+      <w:start w:val="1"/>
+      <w:numFmt w:val="bullet"/>
+      <w:lvlText w:val=""/>
+      <w:lvlJc w:val="left"/>
+      <w:pPr>
+        <w:ind w:left="2880" w:hanging="360"/>
+      </w:pPr>
+      <w:rPr>
+        <w:rFonts w:ascii="Symbol" w:hAnsi="Symbol" w:hint="default"/>
+      </w:rPr>
+    </w:lvl>
+    <w:lvl w:ilvl="4" w:tplc="04090003" w:tentative="1">
+      <w:start w:val="1"/>
+      <w:numFmt w:val="bullet"/>
+      <w:lvlText w:val="o"/>
+      <w:lvlJc w:val="left"/>
+      <w:pPr>
+        <w:ind w:left="3600" w:hanging="360"/>
+      </w:pPr>
+      <w:rPr>
+        <w:rFonts w:ascii="Courier New" w:hAnsi="Courier New" w:cs="Courier New" w:hint="default"/>
+      </w:rPr>
+    </w:lvl>
+    <w:lvl w:ilvl="5" w:tplc="04090005" w:tentative="1">
+      <w:start w:val="1"/>
+      <w:numFmt w:val="bullet"/>
+      <w:lvlText w:val=""/>
+      <w:lvlJc w:val="left"/>
+      <w:pPr>
+        <w:ind w:left="4320" w:hanging="360"/>
+      </w:pPr>
+      <w:rPr>
+        <w:rFonts w:ascii="Wingdings" w:hAnsi="Wingdings" w:hint="default"/>
+      </w:rPr>
+    </w:lvl>
+    <w:lvl w:ilvl="6" w:tplc="04090001" w:tentative="1">
+      <w:start w:val="1"/>
+      <w:numFmt w:val="bullet"/>
+      <w:lvlText w:val=""/>
+      <w:lvlJc w:val="left"/>
+      <w:pPr>
+        <w:ind w:left="5040" w:hanging="360"/>
+      </w:pPr>
+      <w:rPr>
+        <w:rFonts w:ascii="Symbol" w:hAnsi="Symbol" w:hint="default"/>
+      </w:rPr>
+    </w:lvl>
+    <w:lvl w:ilvl="7" w:tplc="04090003" w:tentative="1">
+      <w:start w:val="1"/>
+      <w:numFmt w:val="bullet"/>
+      <w:lvlText w:val="o"/>
+      <w:lvlJc w:val="left"/>
+      <w:pPr>
+        <w:ind w:left="5760" w:hanging="360"/>
+      </w:pPr>
+      <w:rPr>
+        <w:rFonts w:ascii="Courier New" w:hAnsi="Courier New" w:cs="Courier New" w:hint="default"/>
+      </w:rPr>
+    </w:lvl>
+    <w:lvl w:ilvl="8" w:tplc="04090005" w:tentative="1">
+      <w:start w:val="1"/>
+      <w:numFmt w:val="bullet"/>
+      <w:lvlText w:val=""/>
+      <w:lvlJc w:val="left"/>
+      <w:pPr>
+        <w:ind w:left="6480" w:hanging="360"/>
+      </w:pPr>
+      <w:rPr>
+        <w:rFonts w:ascii="Wingdings" w:hAnsi="Wingdings" w:hint="default"/>
+      </w:rPr>
+    </w:lvl>
+  </w:abstractNum>
+  <w:abstractNum w:abstractNumId="2" w15:restartNumberingAfterBreak="0">
     <w:nsid w:val="38EF75A6"/>
     <w:multiLevelType w:val="hybridMultilevel"/>
     <w:tmpl w:val="16D672CA"/>
@@ -1973,7 +3270,7 @@
     <w:abstractNumId w:val="0"/>
   </w:num>
   <w:num w:numId="2" w16cid:durableId="1927838391">
-    <w:abstractNumId w:val="1"/>
+    <w:abstractNumId w:val="2"/>
   </w:num>
   <w:num w:numId="3" w16cid:durableId="514348302">
     <w:abstractNumId w:val="0"/>
@@ -2006,7 +3303,7 @@
     </w:lvlOverride>
   </w:num>
   <w:num w:numId="4" w16cid:durableId="1384216728">
-    <w:abstractNumId w:val="1"/>
+    <w:abstractNumId w:val="2"/>
     <w:lvlOverride w:ilvl="0">
       <w:startOverride w:val="1"/>
     </w:lvlOverride>
@@ -2034,6 +3331,9 @@
     <w:lvlOverride w:ilvl="8">
       <w:startOverride w:val="1"/>
     </w:lvlOverride>
+  </w:num>
+  <w:num w:numId="5" w16cid:durableId="1926458028">
+    <w:abstractNumId w:val="1"/>
   </w:num>
 </w:numbering>
 </file>
@@ -2954,6 +4254,24 @@
       <w:spacing w:val="5"/>
     </w:rPr>
   </w:style>
+  <w:style w:type="paragraph" w:styleId="NormalWeb">
+    <w:name w:val="Normal (Web)"/>
+    <w:basedOn w:val="Normal"/>
+    <w:uiPriority w:val="99"/>
+    <w:semiHidden/>
+    <w:unhideWhenUsed/>
+    <w:rsid w:val="009B1C93"/>
+    <w:pPr>
+      <w:spacing w:before="100" w:beforeAutospacing="1" w:after="100" w:afterAutospacing="1" w:line="240" w:lineRule="auto"/>
+    </w:pPr>
+    <w:rPr>
+      <w:rFonts w:ascii="Times New Roman" w:eastAsia="Times New Roman" w:hAnsi="Times New Roman" w:cs="Times New Roman"/>
+      <w:kern w:val="0"/>
+      <w:sz w:val="24"/>
+      <w:szCs w:val="24"/>
+      <w14:ligatures w14:val="none"/>
+    </w:rPr>
+  </w:style>
 </w:styles>
 </file>
 

</xml_diff>

<commit_message>
modified:   flowstate.py 	modified:   issues to fix.md 	modified:   jiujitsu app prompts.docx
</commit_message>
<xml_diff>
--- a/jiujitsu app prompts.docx
+++ b/jiujitsu app prompts.docx
@@ -2961,6 +2961,187 @@
       <w:proofErr w:type="spellEnd"/>
       <w:r>
         <w:t xml:space="preserve"> right. can you fix them</w:t>
+      </w:r>
+    </w:p>
+    <w:p>
+      <w:pPr>
+        <w:pStyle w:val="ListParagraph"/>
+        <w:numPr>
+          <w:ilvl w:val="0"/>
+          <w:numId w:val="5"/>
+        </w:numPr>
+      </w:pPr>
+      <w:r>
+        <w:t xml:space="preserve">can you make the shorter anime counter </w:t>
+      </w:r>
+      <w:proofErr w:type="spellStart"/>
+      <w:r>
+        <w:t>reponse</w:t>
+      </w:r>
+      <w:proofErr w:type="spellEnd"/>
+      <w:r>
+        <w:t xml:space="preserve"> objects have the same height across the row? also match the colors of each row so that we know the sequential order of the responses. While the AI is creating the responses, I want to display the image "hero response.png for the left column, and "villain response.png" for the right side column</w:t>
+      </w:r>
+    </w:p>
+    <w:p>
+      <w:pPr>
+        <w:pStyle w:val="ListParagraph"/>
+        <w:numPr>
+          <w:ilvl w:val="0"/>
+          <w:numId w:val="5"/>
+        </w:numPr>
+      </w:pPr>
+      <w:r>
+        <w:t xml:space="preserve">the anime </w:t>
+      </w:r>
+      <w:proofErr w:type="spellStart"/>
+      <w:r>
+        <w:t>ooda</w:t>
+      </w:r>
+      <w:proofErr w:type="spellEnd"/>
+      <w:r>
+        <w:t xml:space="preserve"> analysis no longer can handle multiple messages for each participant. also, </w:t>
+      </w:r>
+      <w:proofErr w:type="spellStart"/>
+      <w:r>
+        <w:t>i</w:t>
+      </w:r>
+      <w:proofErr w:type="spellEnd"/>
+      <w:r>
+        <w:t xml:space="preserve"> preferred the old bullet point format over the asterisks</w:t>
+      </w:r>
+    </w:p>
+    <w:p>
+      <w:pPr>
+        <w:pStyle w:val="ListParagraph"/>
+        <w:numPr>
+          <w:ilvl w:val="0"/>
+          <w:numId w:val="5"/>
+        </w:numPr>
+      </w:pPr>
+      <w:r>
+        <w:t xml:space="preserve">I want separate box objects for each move set underneath the Initiator Strategy and defender strategy columns. try to use the </w:t>
+      </w:r>
+      <w:proofErr w:type="spellStart"/>
+      <w:r>
+        <w:t>streamlit</w:t>
+      </w:r>
+      <w:proofErr w:type="spellEnd"/>
+      <w:r>
+        <w:t xml:space="preserve"> column function if you are having difficulty. Also, each "but I thought of that" button </w:t>
+      </w:r>
+      <w:proofErr w:type="spellStart"/>
+      <w:r>
+        <w:t>isnt</w:t>
+      </w:r>
+      <w:proofErr w:type="spellEnd"/>
+      <w:r>
+        <w:t xml:space="preserve"> putting the responses in the correct column. also, the images </w:t>
+      </w:r>
+      <w:proofErr w:type="spellStart"/>
+      <w:r>
+        <w:t>arent</w:t>
+      </w:r>
+      <w:proofErr w:type="spellEnd"/>
+      <w:r>
+        <w:t xml:space="preserve"> displaying while we are waiting like I had asked for.</w:t>
+      </w:r>
+    </w:p>
+    <w:p>
+      <w:pPr>
+        <w:pStyle w:val="ListParagraph"/>
+        <w:numPr>
+          <w:ilvl w:val="0"/>
+          <w:numId w:val="5"/>
+        </w:numPr>
+      </w:pPr>
+      <w:r>
+        <w:t>here's my code now. I got this error when running it: File "D:\proton drive\My files\Backup Docs\Yale\Year 1\spring\generative AI and social media\</w:t>
+      </w:r>
+      <w:proofErr w:type="spellStart"/>
+      <w:r>
+        <w:t>FlowState</w:t>
+      </w:r>
+      <w:proofErr w:type="spellEnd"/>
+      <w:r>
+        <w:t>\</w:t>
+      </w:r>
+      <w:proofErr w:type="spellStart"/>
+      <w:r>
+        <w:t>FlowState</w:t>
+      </w:r>
+      <w:proofErr w:type="spellEnd"/>
+      <w:r>
+        <w:t xml:space="preserve">\flowstate.py", line 1005, in &lt;module&gt; if </w:t>
+      </w:r>
+      <w:proofErr w:type="spellStart"/>
+      <w:r>
+        <w:t>len</w:t>
+      </w:r>
+      <w:proofErr w:type="spellEnd"/>
+      <w:r>
+        <w:t>(</w:t>
+      </w:r>
+      <w:proofErr w:type="spellStart"/>
+      <w:r>
+        <w:t>st.session_state.left_column_history</w:t>
+      </w:r>
+      <w:proofErr w:type="spellEnd"/>
+      <w:r>
+        <w:t xml:space="preserve">) &gt; 0: ^^^^^^^^^^^^^^^^^^^^^^^^^^^^^^^^^^^^ File "C:\Users\Andre\AppData\Local\Programs\Python\Python313\Lib\site-packages\streamlit\runtime\state\session_state_proxy.py", line 132, in </w:t>
+      </w:r>
+      <w:proofErr w:type="spellStart"/>
+      <w:r>
+        <w:rPr>
+          <w:b/>
+          <w:bCs/>
+        </w:rPr>
+        <w:t>getattr</w:t>
+      </w:r>
+      <w:proofErr w:type="spellEnd"/>
+      <w:r>
+        <w:t xml:space="preserve"> raise </w:t>
+      </w:r>
+      <w:proofErr w:type="spellStart"/>
+      <w:r>
+        <w:t>AttributeError</w:t>
+      </w:r>
+      <w:proofErr w:type="spellEnd"/>
+      <w:r>
+        <w:t>(_</w:t>
+      </w:r>
+      <w:proofErr w:type="spellStart"/>
+      <w:r>
+        <w:t>missing_attr_error_message</w:t>
+      </w:r>
+      <w:proofErr w:type="spellEnd"/>
+      <w:r>
+        <w:t>(key))</w:t>
+      </w:r>
+    </w:p>
+    <w:p>
+      <w:pPr>
+        <w:pStyle w:val="ListParagraph"/>
+        <w:numPr>
+          <w:ilvl w:val="0"/>
+          <w:numId w:val="5"/>
+        </w:numPr>
+      </w:pPr>
+      <w:r>
+        <w:t>can you make the waiting picture images bigger, and make sure they only pop up once someone presses the "but I thought of that" button?</w:t>
+      </w:r>
+    </w:p>
+    <w:p>
+      <w:pPr>
+        <w:pStyle w:val="ListParagraph"/>
+        <w:numPr>
+          <w:ilvl w:val="0"/>
+          <w:numId w:val="5"/>
+        </w:numPr>
+      </w:pPr>
+      <w:r>
+        <w:lastRenderedPageBreak/>
+        <w:t>can you add a video trimming function so that we can select the section of the video uploaded that we want to analyze?</w:t>
       </w:r>
     </w:p>
     <w:sectPr>

</xml_diff>

<commit_message>
modified:   issues to fix.md 	modified:   jiujitsu app prompts.docx
</commit_message>
<xml_diff>
--- a/jiujitsu app prompts.docx
+++ b/jiujitsu app prompts.docx
@@ -3142,6 +3142,557 @@
       <w:r>
         <w:lastRenderedPageBreak/>
         <w:t>can you add a video trimming function so that we can select the section of the video uploaded that we want to analyze?</w:t>
+      </w:r>
+    </w:p>
+    <w:p/>
+    <w:p>
+      <w:pPr>
+        <w:pStyle w:val="ListParagraph"/>
+        <w:numPr>
+          <w:ilvl w:val="0"/>
+          <w:numId w:val="5"/>
+        </w:numPr>
+      </w:pPr>
+      <w:r>
+        <w:t>Paper creation section</w:t>
+      </w:r>
+    </w:p>
+    <w:p>
+      <w:pPr>
+        <w:pStyle w:val="ListParagraph"/>
+      </w:pPr>
+    </w:p>
+    <w:p>
+      <w:pPr>
+        <w:pStyle w:val="ListParagraph"/>
+        <w:numPr>
+          <w:ilvl w:val="0"/>
+          <w:numId w:val="5"/>
+        </w:numPr>
+      </w:pPr>
+      <w:r>
+        <w:t>based on this grading rubric. Can you come up with a detailed outline of the sections which make sense for an academic paper focused on this app included in the python files?</w:t>
+      </w:r>
+    </w:p>
+    <w:p>
+      <w:pPr>
+        <w:pStyle w:val="ListParagraph"/>
+      </w:pPr>
+    </w:p>
+    <w:p>
+      <w:pPr>
+        <w:pStyle w:val="ListParagraph"/>
+        <w:numPr>
+          <w:ilvl w:val="0"/>
+          <w:numId w:val="5"/>
+        </w:numPr>
+      </w:pPr>
+      <w:r>
+        <w:t>can you write the executive summary for me. focus on the philosophical approach to the solution presented</w:t>
+      </w:r>
+    </w:p>
+    <w:p>
+      <w:pPr>
+        <w:pStyle w:val="ListParagraph"/>
+      </w:pPr>
+    </w:p>
+    <w:p>
+      <w:pPr>
+        <w:pStyle w:val="ListParagraph"/>
+        <w:numPr>
+          <w:ilvl w:val="0"/>
+          <w:numId w:val="5"/>
+        </w:numPr>
+      </w:pPr>
+      <w:r>
+        <w:t xml:space="preserve">can you now write me the introduction. </w:t>
+      </w:r>
+      <w:proofErr w:type="spellStart"/>
+      <w:r>
+        <w:t>particulary</w:t>
+      </w:r>
+      <w:proofErr w:type="spellEnd"/>
+      <w:r>
+        <w:t xml:space="preserve"> focusing on the need for dynamically responsive training tools, and the desire to investigate if </w:t>
+      </w:r>
+      <w:proofErr w:type="spellStart"/>
+      <w:r>
+        <w:t>genAI</w:t>
+      </w:r>
+      <w:proofErr w:type="spellEnd"/>
+      <w:r>
+        <w:t xml:space="preserve"> had enough knowledge and ability about jiujitsu to solve this consumer need</w:t>
+      </w:r>
+    </w:p>
+    <w:p>
+      <w:pPr>
+        <w:pStyle w:val="ListParagraph"/>
+      </w:pPr>
+    </w:p>
+    <w:p>
+      <w:pPr>
+        <w:pStyle w:val="ListParagraph"/>
+        <w:numPr>
+          <w:ilvl w:val="0"/>
+          <w:numId w:val="5"/>
+        </w:numPr>
+      </w:pPr>
+      <w:r>
+        <w:t>can you write me an initial abstract about how this is innovative and new. In particular, I want to focus on the mermaid flowchart generation, mermaid implementation, iterating through the flowcharts, and the focus on adversarial responses and strategies throughout</w:t>
+      </w:r>
+    </w:p>
+    <w:p>
+      <w:pPr>
+        <w:pStyle w:val="ListParagraph"/>
+      </w:pPr>
+    </w:p>
+    <w:p>
+      <w:pPr>
+        <w:pStyle w:val="ListParagraph"/>
+        <w:numPr>
+          <w:ilvl w:val="0"/>
+          <w:numId w:val="5"/>
+        </w:numPr>
+      </w:pPr>
+      <w:r>
+        <w:t>expand this analysis into a section called exploratory breakthroughs</w:t>
+      </w:r>
+    </w:p>
+    <w:p>
+      <w:pPr>
+        <w:pStyle w:val="ListParagraph"/>
+      </w:pPr>
+    </w:p>
+    <w:p>
+      <w:pPr>
+        <w:pStyle w:val="ListParagraph"/>
+        <w:numPr>
+          <w:ilvl w:val="0"/>
+          <w:numId w:val="5"/>
+        </w:numPr>
+      </w:pPr>
+      <w:r>
+        <w:t>yes, please give me a visual diagram which focuses on the app's integration with the OODA loop structure for adversarial game theory</w:t>
+      </w:r>
+    </w:p>
+    <w:p>
+      <w:pPr>
+        <w:pStyle w:val="ListParagraph"/>
+      </w:pPr>
+    </w:p>
+    <w:p>
+      <w:pPr>
+        <w:pStyle w:val="ListParagraph"/>
+        <w:numPr>
+          <w:ilvl w:val="0"/>
+          <w:numId w:val="5"/>
+        </w:numPr>
+      </w:pPr>
+      <w:r>
+        <w:t xml:space="preserve">Now I want to write the detailed problem statement section, and make sure to include how I used </w:t>
+      </w:r>
+      <w:proofErr w:type="spellStart"/>
+      <w:r>
+        <w:t>claude</w:t>
+      </w:r>
+      <w:proofErr w:type="spellEnd"/>
+      <w:r>
+        <w:t xml:space="preserve"> from anthropic to code</w:t>
+      </w:r>
+    </w:p>
+    <w:p>
+      <w:pPr>
+        <w:pStyle w:val="ListParagraph"/>
+      </w:pPr>
+    </w:p>
+    <w:p>
+      <w:pPr>
+        <w:pStyle w:val="ListParagraph"/>
+        <w:numPr>
+          <w:ilvl w:val="0"/>
+          <w:numId w:val="5"/>
+        </w:numPr>
+      </w:pPr>
+      <w:r>
+        <w:t xml:space="preserve">now write me a detailed section about my object oriented structure, bespoke helper app functions, </w:t>
+      </w:r>
+      <w:proofErr w:type="spellStart"/>
+      <w:r>
+        <w:t>ffmpeg</w:t>
+      </w:r>
+      <w:proofErr w:type="spellEnd"/>
+      <w:r>
+        <w:t xml:space="preserve">, and </w:t>
+      </w:r>
+      <w:proofErr w:type="spellStart"/>
+      <w:r>
+        <w:t>streamlit</w:t>
+      </w:r>
+      <w:proofErr w:type="spellEnd"/>
+      <w:r>
+        <w:t xml:space="preserve"> use. 5. App Architecture and Functionality (25 points) Overview of components from flowstate.py, jiu_jitsu_functions.py: </w:t>
+      </w:r>
+      <w:proofErr w:type="spellStart"/>
+      <w:r>
+        <w:t>Streamlit</w:t>
+      </w:r>
+      <w:proofErr w:type="spellEnd"/>
+      <w:r>
+        <w:t xml:space="preserve"> front-end GenAI helper calls Session state for persistent grappling context Modules Explained: </w:t>
+      </w:r>
+      <w:proofErr w:type="spellStart"/>
+      <w:r>
+        <w:t>generate_grappling_plan</w:t>
+      </w:r>
+      <w:proofErr w:type="spellEnd"/>
+      <w:r>
+        <w:t xml:space="preserve"> </w:t>
+      </w:r>
+      <w:proofErr w:type="spellStart"/>
+      <w:r>
+        <w:t>generate_flow_chart_with_start</w:t>
+      </w:r>
+      <w:proofErr w:type="spellEnd"/>
+      <w:r>
+        <w:t xml:space="preserve"> </w:t>
+      </w:r>
+      <w:proofErr w:type="spellStart"/>
+      <w:r>
+        <w:t>analyse_grappling_match</w:t>
+      </w:r>
+      <w:proofErr w:type="spellEnd"/>
+      <w:r>
+        <w:t xml:space="preserve"> </w:t>
+      </w:r>
+      <w:proofErr w:type="spellStart"/>
+      <w:r>
+        <w:t>gracie_talk</w:t>
+      </w:r>
+      <w:proofErr w:type="spellEnd"/>
+      <w:r>
+        <w:t xml:space="preserve">, etc. State Management: Use of </w:t>
+      </w:r>
+      <w:proofErr w:type="spellStart"/>
+      <w:r>
+        <w:t>st.session_state</w:t>
+      </w:r>
+      <w:proofErr w:type="spellEnd"/>
+      <w:r>
+        <w:t xml:space="preserve"> for persistent strategy context Visual Features: Mermaid flowchart rendering CSS belt-theme visual hierarchy (white to red belt styling)</w:t>
+      </w:r>
+    </w:p>
+    <w:p>
+      <w:pPr>
+        <w:pStyle w:val="ListParagraph"/>
+      </w:pPr>
+    </w:p>
+    <w:p>
+      <w:pPr>
+        <w:pStyle w:val="ListParagraph"/>
+        <w:numPr>
+          <w:ilvl w:val="0"/>
+          <w:numId w:val="5"/>
+        </w:numPr>
+      </w:pPr>
+      <w:r>
+        <w:t>now write me a section on : 6. Analysis Methods and Implementation Details (20 points) Document the AI prompts used for: Flowchart generation Image analysis Chat simulation Explain design decisions: Why prompts are structured to simulate expert coaching Differences in logic for MMA vs BJJ rule sets Mention error-handling and fallback logic (e.g., default flowcharts if API fails) Describe modular approach for future extensibility (e.g., “Anime OODA Analysis”)</w:t>
+      </w:r>
+    </w:p>
+    <w:p>
+      <w:pPr>
+        <w:pStyle w:val="ListParagraph"/>
+      </w:pPr>
+    </w:p>
+    <w:p>
+      <w:pPr>
+        <w:pStyle w:val="ListParagraph"/>
+        <w:numPr>
+          <w:ilvl w:val="0"/>
+          <w:numId w:val="5"/>
+        </w:numPr>
+      </w:pPr>
+      <w:r>
+        <w:lastRenderedPageBreak/>
+        <w:t>using the prompts given, can you also write a section on troubleshooting and problems experienced in the development process10. Challenges and Iterations Discuss challenges such as: Getting consistent Mermaid syntax from LLM Dealing with incomplete or overly verbose LLM responses Solutions: prompt engineering, sanitization scripts, fallback visuals</w:t>
+      </w:r>
+    </w:p>
+    <w:p>
+      <w:pPr>
+        <w:pStyle w:val="ListParagraph"/>
+      </w:pPr>
+    </w:p>
+    <w:p>
+      <w:pPr>
+        <w:pStyle w:val="ListParagraph"/>
+        <w:numPr>
+          <w:ilvl w:val="0"/>
+          <w:numId w:val="5"/>
+        </w:numPr>
+      </w:pPr>
+      <w:r>
+        <w:t>give more detail on the development challenges in the table using the prompts file</w:t>
+      </w:r>
+    </w:p>
+    <w:p>
+      <w:pPr>
+        <w:pStyle w:val="ListParagraph"/>
+      </w:pPr>
+    </w:p>
+    <w:p>
+      <w:pPr>
+        <w:pStyle w:val="ListParagraph"/>
+        <w:numPr>
+          <w:ilvl w:val="0"/>
+          <w:numId w:val="5"/>
+        </w:numPr>
+      </w:pPr>
+      <w:r>
+        <w:t>can you fix appendix A, and provide more detailed prompts using the python files?</w:t>
+      </w:r>
+      <w:r>
+        <w:t>\</w:t>
+      </w:r>
+    </w:p>
+    <w:p>
+      <w:pPr>
+        <w:pStyle w:val="ListParagraph"/>
+      </w:pPr>
+    </w:p>
+    <w:p>
+      <w:pPr>
+        <w:pStyle w:val="ListParagraph"/>
+        <w:numPr>
+          <w:ilvl w:val="0"/>
+          <w:numId w:val="5"/>
+        </w:numPr>
+      </w:pPr>
+      <w:r>
+        <w:t>can you make this into a .docx that I can copy into my paper</w:t>
+      </w:r>
+    </w:p>
+    <w:p>
+      <w:pPr>
+        <w:pStyle w:val="ListParagraph"/>
+      </w:pPr>
+    </w:p>
+    <w:p>
+      <w:pPr>
+        <w:pStyle w:val="ListParagraph"/>
+        <w:numPr>
+          <w:ilvl w:val="0"/>
+          <w:numId w:val="5"/>
+        </w:numPr>
+      </w:pPr>
+      <w:r>
+        <w:t>can you make appendix b into its own .docx too</w:t>
+      </w:r>
+    </w:p>
+    <w:p>
+      <w:pPr>
+        <w:pStyle w:val="ListParagraph"/>
+      </w:pPr>
+    </w:p>
+    <w:p>
+      <w:pPr>
+        <w:pStyle w:val="ListParagraph"/>
+        <w:numPr>
+          <w:ilvl w:val="0"/>
+          <w:numId w:val="5"/>
+        </w:numPr>
+      </w:pPr>
+      <w:r>
+        <w:t>can you combine the executive summary and introduction into one combined into section of shorter length?</w:t>
+      </w:r>
+    </w:p>
+    <w:p>
+      <w:pPr>
+        <w:pStyle w:val="ListParagraph"/>
+      </w:pPr>
+    </w:p>
+    <w:p>
+      <w:pPr>
+        <w:pStyle w:val="ListParagraph"/>
+        <w:numPr>
+          <w:ilvl w:val="0"/>
+          <w:numId w:val="5"/>
+        </w:numPr>
+      </w:pPr>
+      <w:r>
+        <w:t>can you make the intro less flowery and more technical?</w:t>
+      </w:r>
+    </w:p>
+    <w:p>
+      <w:pPr>
+        <w:pStyle w:val="ListParagraph"/>
+      </w:pPr>
+    </w:p>
+    <w:p>
+      <w:pPr>
+        <w:pStyle w:val="ListParagraph"/>
+        <w:numPr>
+          <w:ilvl w:val="0"/>
+          <w:numId w:val="5"/>
+        </w:numPr>
+      </w:pPr>
+      <w:r>
+        <w:t xml:space="preserve">can you provide more details in the Key Functional Modules section? this seems like only a small subset of the important function in </w:t>
+      </w:r>
+      <w:proofErr w:type="spellStart"/>
+      <w:r>
+        <w:t>jiu_jitsu_functions</w:t>
+      </w:r>
+      <w:proofErr w:type="spellEnd"/>
+    </w:p>
+    <w:p>
+      <w:pPr>
+        <w:pStyle w:val="ListParagraph"/>
+      </w:pPr>
+    </w:p>
+    <w:p>
+      <w:pPr>
+        <w:pStyle w:val="ListParagraph"/>
+        <w:numPr>
+          <w:ilvl w:val="0"/>
+          <w:numId w:val="5"/>
+        </w:numPr>
+      </w:pPr>
+      <w:r>
+        <w:t xml:space="preserve">write a description of the anime </w:t>
+      </w:r>
+      <w:proofErr w:type="spellStart"/>
+      <w:r>
+        <w:t>ooda</w:t>
+      </w:r>
+      <w:proofErr w:type="spellEnd"/>
+      <w:r>
+        <w:t xml:space="preserve"> loop functional modules used that are unique</w:t>
+      </w:r>
+    </w:p>
+    <w:p>
+      <w:pPr>
+        <w:pStyle w:val="ListParagraph"/>
+      </w:pPr>
+    </w:p>
+    <w:p>
+      <w:pPr>
+        <w:pStyle w:val="ListParagraph"/>
+        <w:numPr>
+          <w:ilvl w:val="0"/>
+          <w:numId w:val="5"/>
+        </w:numPr>
+      </w:pPr>
+      <w:r>
+        <w:t>no, I want to focus on the real app page called: Anime OODA analysis</w:t>
+      </w:r>
+    </w:p>
+    <w:p>
+      <w:pPr>
+        <w:pStyle w:val="ListParagraph"/>
+      </w:pPr>
+    </w:p>
+    <w:p>
+      <w:pPr>
+        <w:pStyle w:val="ListParagraph"/>
+        <w:numPr>
+          <w:ilvl w:val="0"/>
+          <w:numId w:val="5"/>
+        </w:numPr>
+      </w:pPr>
+      <w:r>
+        <w:t>can you write me up a succinct summary which touches again on every aspect of the grading criteria sub bullets for my app</w:t>
+      </w:r>
+    </w:p>
+    <w:p>
+      <w:pPr>
+        <w:pStyle w:val="ListParagraph"/>
+      </w:pPr>
+    </w:p>
+    <w:p>
+      <w:pPr>
+        <w:pStyle w:val="ListParagraph"/>
+        <w:numPr>
+          <w:ilvl w:val="0"/>
+          <w:numId w:val="5"/>
+        </w:numPr>
+      </w:pPr>
+      <w:r>
+        <w:t>no, I want it like a paragraph format</w:t>
+      </w:r>
+    </w:p>
+    <w:p>
+      <w:pPr>
+        <w:pStyle w:val="ListParagraph"/>
+      </w:pPr>
+    </w:p>
+    <w:p>
+      <w:pPr>
+        <w:pStyle w:val="ListParagraph"/>
+        <w:numPr>
+          <w:ilvl w:val="0"/>
+          <w:numId w:val="5"/>
+        </w:numPr>
+      </w:pPr>
+      <w:r>
+        <w:t xml:space="preserve">make it more of a summary style for </w:t>
+      </w:r>
+      <w:proofErr w:type="spellStart"/>
+      <w:r>
+        <w:t>hte</w:t>
+      </w:r>
+      <w:proofErr w:type="spellEnd"/>
+      <w:r>
+        <w:t xml:space="preserve"> end of my paper</w:t>
+      </w:r>
+    </w:p>
+    <w:p>
+      <w:pPr>
+        <w:pStyle w:val="ListParagraph"/>
+      </w:pPr>
+    </w:p>
+    <w:p>
+      <w:pPr>
+        <w:pStyle w:val="ListParagraph"/>
+        <w:numPr>
+          <w:ilvl w:val="0"/>
+          <w:numId w:val="5"/>
+        </w:numPr>
+      </w:pPr>
+      <w:r>
+        <w:t>make it a bit longer than this, like half a page. you can go deeper into each of the subsections a bit</w:t>
+      </w:r>
+    </w:p>
+    <w:p>
+      <w:pPr>
+        <w:pStyle w:val="ListParagraph"/>
+      </w:pPr>
+    </w:p>
+    <w:p>
+      <w:pPr>
+        <w:pStyle w:val="ListParagraph"/>
+        <w:numPr>
+          <w:ilvl w:val="0"/>
+          <w:numId w:val="5"/>
+        </w:numPr>
+      </w:pPr>
+      <w:r>
+        <w:t>can you take this concatenated paper, appendices, and give me back a pdf of the whole report</w:t>
+      </w:r>
+    </w:p>
+    <w:p>
+      <w:pPr>
+        <w:pStyle w:val="ListParagraph"/>
+      </w:pPr>
+    </w:p>
+    <w:p>
+      <w:pPr>
+        <w:pStyle w:val="ListParagraph"/>
+        <w:numPr>
+          <w:ilvl w:val="0"/>
+          <w:numId w:val="5"/>
+        </w:numPr>
+      </w:pPr>
+      <w:r>
+        <w:t>taking this grading criteria, grade this paper. Give me a final letter grade, along with every reason that points were docked</w:t>
       </w:r>
     </w:p>
     <w:sectPr>
@@ -3248,7 +3799,7 @@
   <w:abstractNum w:abstractNumId="1" w15:restartNumberingAfterBreak="0">
     <w:nsid w:val="1F6C1840"/>
     <w:multiLevelType w:val="hybridMultilevel"/>
-    <w:tmpl w:val="055838CC"/>
+    <w:tmpl w:val="D4D22A2C"/>
     <w:lvl w:ilvl="0" w:tplc="04090001">
       <w:start w:val="1"/>
       <w:numFmt w:val="bullet"/>

</xml_diff>